<commit_message>
se realizan cambios en el analisis de riesgos por errores en el analisis 1
</commit_message>
<xml_diff>
--- a/Analisis de Riesgos RegresIn.docx
+++ b/Analisis de Riesgos RegresIn.docx
@@ -106,11 +106,7 @@
       </w:pPr>
       <w:r>
         <w:rPr/>
-        <w:t xml:space="preserve">Alcance de las pruebas HU-001 – </w:t>
-      </w:r>
-      <w:r>
-        <w:rPr/>
-        <w:t>Login exitoso en la pagina.</w:t>
+        <w:t>Alcance de las pruebas HU-001 – Login exitoso en la pagina.</w:t>
       </w:r>
     </w:p>
     <w:p>
@@ -126,11 +122,7 @@
       </w:pPr>
       <w:r>
         <w:rPr/>
-        <w:t xml:space="preserve">Alcance de las pruebas HU-002 – Login no exitoso por </w:t>
-      </w:r>
-      <w:r>
-        <w:rPr/>
-        <w:t>ausencia de contraseña.</w:t>
+        <w:t>Alcance de las pruebas HU-002 – Login no exitoso por ausencia de contraseña.</w:t>
       </w:r>
     </w:p>
     <w:p>
@@ -186,9 +178,6 @@
       <w:r>
         <w:rPr/>
         <w:tab/>
-      </w:r>
-      <w:r>
-        <w:rPr/>
         <w:t>HU-001: Login de usuario exitoso</w:t>
       </w:r>
     </w:p>
@@ -238,20 +227,131 @@
       </w:pPr>
       <w:r>
         <w:rPr>
-          <w:b w:val="false"/>
-          <w:bCs w:val="false"/>
-          <w:i w:val="false"/>
-          <w:iCs w:val="false"/>
-          <w:strike w:val="false"/>
-          <w:dstrike w:val="false"/>
-          <w:outline w:val="false"/>
-          <w:shadow w:val="false"/>
-          <w:color w:val="000000"/>
-          <w:sz w:val="24"/>
-          <w:szCs w:val="24"/>
-          <w:u w:val="none"/>
-        </w:rPr>
-        <w:t>La aplicación deberá contar con una sección de login para que el usuario ingrese a su cuenta (caja de texto de usuario y de contraseña).</w:t>
+          <w:rFonts w:eastAsia="Noto Serif CJK SC" w:cs="Noto Sans Devanagari"/>
+          <w:b w:val="false"/>
+          <w:bCs w:val="false"/>
+          <w:i w:val="false"/>
+          <w:iCs w:val="false"/>
+          <w:strike w:val="false"/>
+          <w:dstrike w:val="false"/>
+          <w:outline w:val="false"/>
+          <w:shadow w:val="false"/>
+          <w:color w:val="000000"/>
+          <w:kern w:val="2"/>
+          <w:sz w:val="24"/>
+          <w:szCs w:val="24"/>
+          <w:u w:val="none"/>
+          <w:lang w:val="es-CO" w:eastAsia="zh-CN" w:bidi="hi-IN"/>
+        </w:rPr>
+        <w:t>El servicio</w:t>
+      </w:r>
+      <w:r>
+        <w:rPr>
+          <w:b w:val="false"/>
+          <w:bCs w:val="false"/>
+          <w:i w:val="false"/>
+          <w:iCs w:val="false"/>
+          <w:strike w:val="false"/>
+          <w:dstrike w:val="false"/>
+          <w:outline w:val="false"/>
+          <w:shadow w:val="false"/>
+          <w:color w:val="000000"/>
+          <w:sz w:val="24"/>
+          <w:szCs w:val="24"/>
+          <w:u w:val="none"/>
+        </w:rPr>
+        <w:t xml:space="preserve"> deberá contar con una </w:t>
+      </w:r>
+      <w:r>
+        <w:rPr>
+          <w:rFonts w:eastAsia="Noto Serif CJK SC" w:cs="Noto Sans Devanagari"/>
+          <w:b w:val="false"/>
+          <w:bCs w:val="false"/>
+          <w:i w:val="false"/>
+          <w:iCs w:val="false"/>
+          <w:strike w:val="false"/>
+          <w:dstrike w:val="false"/>
+          <w:outline w:val="false"/>
+          <w:shadow w:val="false"/>
+          <w:color w:val="000000"/>
+          <w:kern w:val="2"/>
+          <w:sz w:val="24"/>
+          <w:szCs w:val="24"/>
+          <w:u w:val="none"/>
+          <w:lang w:val="es-CO" w:eastAsia="zh-CN" w:bidi="hi-IN"/>
+        </w:rPr>
+        <w:t>aplicación</w:t>
+      </w:r>
+      <w:r>
+        <w:rPr>
+          <w:b w:val="false"/>
+          <w:bCs w:val="false"/>
+          <w:i w:val="false"/>
+          <w:iCs w:val="false"/>
+          <w:strike w:val="false"/>
+          <w:dstrike w:val="false"/>
+          <w:outline w:val="false"/>
+          <w:shadow w:val="false"/>
+          <w:color w:val="000000"/>
+          <w:sz w:val="24"/>
+          <w:szCs w:val="24"/>
+          <w:u w:val="none"/>
+        </w:rPr>
+        <w:t xml:space="preserve"> </w:t>
+      </w:r>
+      <w:r>
+        <w:rPr>
+          <w:b w:val="false"/>
+          <w:bCs w:val="false"/>
+          <w:i w:val="false"/>
+          <w:iCs w:val="false"/>
+          <w:strike w:val="false"/>
+          <w:dstrike w:val="false"/>
+          <w:outline w:val="false"/>
+          <w:shadow w:val="false"/>
+          <w:color w:val="000000"/>
+          <w:sz w:val="24"/>
+          <w:szCs w:val="24"/>
+          <w:u w:val="none"/>
+        </w:rPr>
+        <w:t xml:space="preserve">que permita hacer el registro, la cual deberá </w:t>
+      </w:r>
+      <w:r>
+        <w:rPr>
+          <w:rFonts w:eastAsia="Noto Serif CJK SC" w:cs="Noto Sans Devanagari"/>
+          <w:b w:val="false"/>
+          <w:bCs w:val="false"/>
+          <w:i w:val="false"/>
+          <w:iCs w:val="false"/>
+          <w:strike w:val="false"/>
+          <w:dstrike w:val="false"/>
+          <w:outline w:val="false"/>
+          <w:shadow w:val="false"/>
+          <w:color w:val="000000"/>
+          <w:kern w:val="2"/>
+          <w:sz w:val="24"/>
+          <w:szCs w:val="24"/>
+          <w:u w:val="none"/>
+          <w:lang w:val="es-CO" w:eastAsia="zh-CN" w:bidi="hi-IN"/>
+        </w:rPr>
+        <w:t>recibir el usuario y la contraseña ingresada para consumir el servicio</w:t>
+      </w:r>
+      <w:r>
+        <w:rPr>
+          <w:b w:val="false"/>
+          <w:bCs w:val="false"/>
+          <w:i w:val="false"/>
+          <w:iCs w:val="false"/>
+          <w:strike w:val="false"/>
+          <w:dstrike w:val="false"/>
+          <w:outline w:val="false"/>
+          <w:shadow w:val="false"/>
+          <w:color w:val="000000"/>
+          <w:sz w:val="24"/>
+          <w:szCs w:val="24"/>
+          <w:u w:val="none"/>
+        </w:rPr>
+        <w:t>.</w:t>
       </w:r>
     </w:p>
     <w:p>
@@ -342,24 +442,166 @@
           <w:szCs w:val="24"/>
           <w:u w:val="none"/>
         </w:rPr>
-        <w:t xml:space="preserve">La aplicación deberá contar con un botón de login en la sección de </w:t>
-      </w:r>
-      <w:r>
-        <w:rPr>
-          <w:b w:val="false"/>
-          <w:bCs w:val="false"/>
-          <w:i w:val="false"/>
-          <w:iCs w:val="false"/>
-          <w:strike w:val="false"/>
-          <w:dstrike w:val="false"/>
-          <w:outline w:val="false"/>
-          <w:shadow w:val="false"/>
-          <w:color w:val="000000"/>
-          <w:sz w:val="24"/>
-          <w:szCs w:val="24"/>
-          <w:u w:val="none"/>
-        </w:rPr>
-        <w:t>login.</w:t>
+        <w:t xml:space="preserve">La aplicación </w:t>
+      </w:r>
+      <w:r>
+        <w:rPr>
+          <w:b w:val="false"/>
+          <w:bCs w:val="false"/>
+          <w:i w:val="false"/>
+          <w:iCs w:val="false"/>
+          <w:strike w:val="false"/>
+          <w:dstrike w:val="false"/>
+          <w:outline w:val="false"/>
+          <w:shadow w:val="false"/>
+          <w:color w:val="000000"/>
+          <w:sz w:val="24"/>
+          <w:szCs w:val="24"/>
+          <w:u w:val="none"/>
+        </w:rPr>
+        <w:t xml:space="preserve">deberá </w:t>
+      </w:r>
+      <w:r>
+        <w:rPr>
+          <w:rFonts w:eastAsia="Noto Serif CJK SC" w:cs="Noto Sans Devanagari"/>
+          <w:b w:val="false"/>
+          <w:bCs w:val="false"/>
+          <w:i w:val="false"/>
+          <w:iCs w:val="false"/>
+          <w:strike w:val="false"/>
+          <w:dstrike w:val="false"/>
+          <w:outline w:val="false"/>
+          <w:shadow w:val="false"/>
+          <w:color w:val="000000"/>
+          <w:kern w:val="2"/>
+          <w:sz w:val="24"/>
+          <w:szCs w:val="24"/>
+          <w:u w:val="none"/>
+          <w:lang w:val="es-CO" w:eastAsia="zh-CN" w:bidi="hi-IN"/>
+        </w:rPr>
+        <w:t xml:space="preserve">enviar al cliente un </w:t>
+      </w:r>
+      <w:r>
+        <w:rPr>
+          <w:rFonts w:eastAsia="Noto Serif CJK SC" w:cs="Noto Sans Devanagari"/>
+          <w:b w:val="false"/>
+          <w:bCs w:val="false"/>
+          <w:i w:val="false"/>
+          <w:iCs w:val="false"/>
+          <w:strike w:val="false"/>
+          <w:dstrike w:val="false"/>
+          <w:outline w:val="false"/>
+          <w:shadow w:val="false"/>
+          <w:color w:val="000000"/>
+          <w:kern w:val="2"/>
+          <w:sz w:val="24"/>
+          <w:szCs w:val="24"/>
+          <w:u w:val="none"/>
+          <w:lang w:val="en-US" w:eastAsia="zh-CN" w:bidi="hi-IN"/>
+        </w:rPr>
+        <w:t>token</w:t>
+      </w:r>
+      <w:r>
+        <w:rPr>
+          <w:rFonts w:eastAsia="Noto Serif CJK SC" w:cs="Noto Sans Devanagari"/>
+          <w:b w:val="false"/>
+          <w:bCs w:val="false"/>
+          <w:i w:val="false"/>
+          <w:iCs w:val="false"/>
+          <w:strike w:val="false"/>
+          <w:dstrike w:val="false"/>
+          <w:outline w:val="false"/>
+          <w:shadow w:val="false"/>
+          <w:color w:val="000000"/>
+          <w:kern w:val="2"/>
+          <w:sz w:val="24"/>
+          <w:szCs w:val="24"/>
+          <w:u w:val="none"/>
+          <w:lang w:val="es-CO" w:eastAsia="zh-CN" w:bidi="hi-IN"/>
+        </w:rPr>
+        <w:t xml:space="preserve"> en caso de que la cuenta se haya registrado exitosamente.</w:t>
+      </w:r>
+    </w:p>
+    <w:p>
+      <w:pPr>
+        <w:pStyle w:val="Contenidodelatabla"/>
+        <w:bidi w:val="0"/>
+        <w:jc w:val="left"/>
+        <w:rPr>
+          <w:rFonts w:ascii="Liberation Serif" w:hAnsi="Liberation Serif"/>
+          <w:b w:val="false"/>
+          <w:b w:val="false"/>
+          <w:bCs w:val="false"/>
+          <w:i w:val="false"/>
+          <w:i w:val="false"/>
+          <w:iCs w:val="false"/>
+          <w:strike w:val="false"/>
+          <w:dstrike w:val="false"/>
+          <w:outline w:val="false"/>
+          <w:shadow w:val="false"/>
+          <w:color w:val="000000"/>
+          <w:sz w:val="24"/>
+          <w:szCs w:val="24"/>
+          <w:u w:val="none"/>
+        </w:rPr>
+      </w:pPr>
+      <w:r>
+        <w:rPr>
+          <w:b w:val="false"/>
+          <w:bCs w:val="false"/>
+          <w:i w:val="false"/>
+          <w:iCs w:val="false"/>
+          <w:strike w:val="false"/>
+          <w:dstrike w:val="false"/>
+          <w:outline w:val="false"/>
+          <w:shadow w:val="false"/>
+          <w:color w:val="000000"/>
+          <w:sz w:val="24"/>
+          <w:szCs w:val="24"/>
+          <w:u w:val="none"/>
+        </w:rPr>
+      </w:r>
+    </w:p>
+    <w:p>
+      <w:pPr>
+        <w:pStyle w:val="Contenidodelatabla"/>
+        <w:bidi w:val="0"/>
+        <w:jc w:val="left"/>
+        <w:rPr>
+          <w:rFonts w:ascii="Liberation Serif" w:hAnsi="Liberation Serif"/>
+          <w:b w:val="false"/>
+          <w:b w:val="false"/>
+          <w:bCs w:val="false"/>
+          <w:i w:val="false"/>
+          <w:i w:val="false"/>
+          <w:iCs w:val="false"/>
+          <w:strike w:val="false"/>
+          <w:dstrike w:val="false"/>
+          <w:outline w:val="false"/>
+          <w:shadow w:val="false"/>
+          <w:color w:val="000000"/>
+          <w:sz w:val="24"/>
+          <w:szCs w:val="24"/>
+          <w:u w:val="none"/>
+        </w:rPr>
+      </w:pPr>
+      <w:r>
+        <w:rPr>
+          <w:b w:val="false"/>
+          <w:bCs w:val="false"/>
+          <w:i w:val="false"/>
+          <w:iCs w:val="false"/>
+          <w:strike w:val="false"/>
+          <w:dstrike w:val="false"/>
+          <w:outline w:val="false"/>
+          <w:shadow w:val="false"/>
+          <w:color w:val="000000"/>
+          <w:sz w:val="24"/>
+          <w:szCs w:val="24"/>
+          <w:u w:val="none"/>
+        </w:rPr>
+        <w:tab/>
+        <w:t>HU-002: Login de usuario fallido.</w:t>
       </w:r>
     </w:p>
     <w:p>
@@ -404,7 +646,24 @@
           <w:szCs w:val="24"/>
           <w:u w:val="none"/>
         </w:rPr>
-        <w:t>CA-3</w:t>
+        <w:t>CA-</w:t>
+      </w:r>
+      <w:r>
+        <w:rPr>
+          <w:b w:val="false"/>
+          <w:bCs w:val="false"/>
+          <w:i w:val="false"/>
+          <w:iCs w:val="false"/>
+          <w:strike w:val="false"/>
+          <w:dstrike w:val="false"/>
+          <w:outline w:val="false"/>
+          <w:shadow w:val="false"/>
+          <w:color w:val="000000"/>
+          <w:sz w:val="24"/>
+          <w:szCs w:val="24"/>
+          <w:u w:val="none"/>
+        </w:rPr>
+        <w:t>3</w:t>
       </w:r>
     </w:p>
     <w:p>
@@ -417,183 +676,98 @@
         <w:bidi w:val="0"/>
         <w:ind w:left="1080" w:hanging="0"/>
         <w:jc w:val="left"/>
-        <w:rPr>
-          <w:rFonts w:ascii="Liberation Serif" w:hAnsi="Liberation Serif"/>
-          <w:b w:val="false"/>
-          <w:b w:val="false"/>
-          <w:bCs w:val="false"/>
-          <w:i w:val="false"/>
-          <w:i w:val="false"/>
-          <w:iCs w:val="false"/>
-          <w:strike w:val="false"/>
-          <w:dstrike w:val="false"/>
-          <w:outline w:val="false"/>
-          <w:shadow w:val="false"/>
-          <w:color w:val="000000"/>
-          <w:sz w:val="24"/>
-          <w:szCs w:val="24"/>
-          <w:u w:val="none"/>
-        </w:rPr>
-      </w:pPr>
-      <w:r>
-        <w:rPr>
-          <w:b w:val="false"/>
-          <w:bCs w:val="false"/>
-          <w:i w:val="false"/>
-          <w:iCs w:val="false"/>
-          <w:strike w:val="false"/>
-          <w:dstrike w:val="false"/>
-          <w:outline w:val="false"/>
-          <w:shadow w:val="false"/>
-          <w:color w:val="000000"/>
-          <w:sz w:val="24"/>
-          <w:szCs w:val="24"/>
-          <w:u w:val="none"/>
-        </w:rPr>
-        <w:t>La aplicación deberá mostrar un mensaje de bienvenida al usuario en caso de login exitoso.</w:t>
-      </w:r>
-    </w:p>
-    <w:p>
-      <w:pPr>
-        <w:pStyle w:val="Contenidodelatabla"/>
-        <w:bidi w:val="0"/>
-        <w:jc w:val="left"/>
-        <w:rPr>
-          <w:rFonts w:ascii="Liberation Serif" w:hAnsi="Liberation Serif"/>
-          <w:b w:val="false"/>
-          <w:b w:val="false"/>
-          <w:bCs w:val="false"/>
-          <w:i w:val="false"/>
-          <w:i w:val="false"/>
-          <w:iCs w:val="false"/>
-          <w:strike w:val="false"/>
-          <w:dstrike w:val="false"/>
-          <w:outline w:val="false"/>
-          <w:shadow w:val="false"/>
-          <w:color w:val="000000"/>
-          <w:sz w:val="24"/>
-          <w:szCs w:val="24"/>
-          <w:u w:val="none"/>
-        </w:rPr>
-      </w:pPr>
-      <w:r>
-        <w:rPr>
-          <w:b w:val="false"/>
-          <w:bCs w:val="false"/>
-          <w:i w:val="false"/>
-          <w:iCs w:val="false"/>
-          <w:strike w:val="false"/>
-          <w:dstrike w:val="false"/>
-          <w:outline w:val="false"/>
-          <w:shadow w:val="false"/>
-          <w:color w:val="000000"/>
-          <w:sz w:val="24"/>
-          <w:szCs w:val="24"/>
-          <w:u w:val="none"/>
-        </w:rPr>
-      </w:r>
-    </w:p>
-    <w:p>
-      <w:pPr>
-        <w:pStyle w:val="Contenidodelatabla"/>
-        <w:bidi w:val="0"/>
-        <w:jc w:val="left"/>
-        <w:rPr>
-          <w:rFonts w:ascii="Liberation Serif" w:hAnsi="Liberation Serif"/>
-          <w:b w:val="false"/>
-          <w:b w:val="false"/>
-          <w:bCs w:val="false"/>
-          <w:i w:val="false"/>
-          <w:i w:val="false"/>
-          <w:iCs w:val="false"/>
-          <w:strike w:val="false"/>
-          <w:dstrike w:val="false"/>
-          <w:outline w:val="false"/>
-          <w:shadow w:val="false"/>
-          <w:color w:val="000000"/>
-          <w:sz w:val="24"/>
-          <w:szCs w:val="24"/>
-          <w:u w:val="none"/>
-        </w:rPr>
-      </w:pPr>
-      <w:r>
-        <w:rPr>
-          <w:b w:val="false"/>
-          <w:bCs w:val="false"/>
-          <w:i w:val="false"/>
-          <w:iCs w:val="false"/>
-          <w:strike w:val="false"/>
-          <w:dstrike w:val="false"/>
-          <w:outline w:val="false"/>
-          <w:shadow w:val="false"/>
-          <w:color w:val="000000"/>
-          <w:sz w:val="24"/>
-          <w:szCs w:val="24"/>
-          <w:u w:val="none"/>
-        </w:rPr>
-        <w:tab/>
-      </w:r>
-      <w:r>
-        <w:rPr>
-          <w:b w:val="false"/>
-          <w:bCs w:val="false"/>
-          <w:i w:val="false"/>
-          <w:iCs w:val="false"/>
-          <w:strike w:val="false"/>
-          <w:dstrike w:val="false"/>
-          <w:outline w:val="false"/>
-          <w:shadow w:val="false"/>
-          <w:color w:val="000000"/>
-          <w:sz w:val="24"/>
-          <w:szCs w:val="24"/>
-          <w:u w:val="none"/>
-        </w:rPr>
-        <w:t>HU-002: Login de usuario fallido.</w:t>
-      </w:r>
-    </w:p>
-    <w:p>
-      <w:pPr>
-        <w:pStyle w:val="Contenidodelatabla"/>
-        <w:numPr>
-          <w:ilvl w:val="1"/>
-          <w:numId w:val="4"/>
-        </w:numPr>
-        <w:bidi w:val="0"/>
-        <w:jc w:val="left"/>
-        <w:rPr>
-          <w:rFonts w:ascii="Liberation Serif" w:hAnsi="Liberation Serif"/>
-          <w:b w:val="false"/>
-          <w:b w:val="false"/>
-          <w:bCs w:val="false"/>
-          <w:i w:val="false"/>
-          <w:i w:val="false"/>
-          <w:iCs w:val="false"/>
-          <w:strike w:val="false"/>
-          <w:dstrike w:val="false"/>
-          <w:outline w:val="false"/>
-          <w:shadow w:val="false"/>
-          <w:color w:val="000000"/>
-          <w:sz w:val="24"/>
-          <w:szCs w:val="24"/>
-          <w:u w:val="none"/>
-        </w:rPr>
-      </w:pPr>
-      <w:r>
-        <w:rPr>
-          <w:b w:val="false"/>
-          <w:bCs w:val="false"/>
-          <w:i w:val="false"/>
-          <w:iCs w:val="false"/>
-          <w:strike w:val="false"/>
-          <w:dstrike w:val="false"/>
-          <w:outline w:val="false"/>
-          <w:shadow w:val="false"/>
-          <w:color w:val="000000"/>
-          <w:sz w:val="24"/>
-          <w:szCs w:val="24"/>
-          <w:u w:val="none"/>
-        </w:rPr>
-        <w:t>CA-4</w:t>
+        <w:rPr/>
+      </w:pPr>
+      <w:r>
+        <w:rPr>
+          <w:b w:val="false"/>
+          <w:bCs w:val="false"/>
+          <w:i w:val="false"/>
+          <w:iCs w:val="false"/>
+          <w:strike w:val="false"/>
+          <w:dstrike w:val="false"/>
+          <w:outline w:val="false"/>
+          <w:shadow w:val="false"/>
+          <w:color w:val="000000"/>
+          <w:sz w:val="24"/>
+          <w:szCs w:val="24"/>
+          <w:u w:val="none"/>
+        </w:rPr>
+        <w:t xml:space="preserve">La aplicación deberá </w:t>
+      </w:r>
+      <w:r>
+        <w:rPr>
+          <w:rFonts w:eastAsia="Noto Serif CJK SC" w:cs="Noto Sans Devanagari"/>
+          <w:b w:val="false"/>
+          <w:bCs w:val="false"/>
+          <w:i w:val="false"/>
+          <w:iCs w:val="false"/>
+          <w:strike w:val="false"/>
+          <w:dstrike w:val="false"/>
+          <w:outline w:val="false"/>
+          <w:shadow w:val="false"/>
+          <w:color w:val="000000"/>
+          <w:kern w:val="2"/>
+          <w:sz w:val="24"/>
+          <w:szCs w:val="24"/>
+          <w:u w:val="none"/>
+          <w:lang w:val="es-CO" w:eastAsia="zh-CN" w:bidi="hi-IN"/>
+        </w:rPr>
+        <w:t>enviar al cliente</w:t>
+      </w:r>
+      <w:r>
+        <w:rPr>
+          <w:b w:val="false"/>
+          <w:bCs w:val="false"/>
+          <w:i w:val="false"/>
+          <w:iCs w:val="false"/>
+          <w:strike w:val="false"/>
+          <w:dstrike w:val="false"/>
+          <w:outline w:val="false"/>
+          <w:shadow w:val="false"/>
+          <w:color w:val="000000"/>
+          <w:sz w:val="24"/>
+          <w:szCs w:val="24"/>
+          <w:u w:val="none"/>
+        </w:rPr>
+        <w:t xml:space="preserve"> un mensaje de error en caso de errar el usuario o la contraseña </w:t>
+      </w:r>
+      <w:r>
+        <w:rPr>
+          <w:rFonts w:eastAsia="Noto Serif CJK SC" w:cs="Noto Sans Devanagari"/>
+          <w:b w:val="false"/>
+          <w:bCs w:val="false"/>
+          <w:i w:val="false"/>
+          <w:iCs w:val="false"/>
+          <w:strike w:val="false"/>
+          <w:dstrike w:val="false"/>
+          <w:outline w:val="false"/>
+          <w:shadow w:val="false"/>
+          <w:color w:val="000000"/>
+          <w:kern w:val="2"/>
+          <w:sz w:val="24"/>
+          <w:szCs w:val="24"/>
+          <w:u w:val="none"/>
+          <w:lang w:val="es-CO" w:eastAsia="zh-CN" w:bidi="hi-IN"/>
+        </w:rPr>
+        <w:t>al consumir el servicio</w:t>
+      </w:r>
+      <w:r>
+        <w:rPr>
+          <w:b w:val="false"/>
+          <w:bCs w:val="false"/>
+          <w:i w:val="false"/>
+          <w:iCs w:val="false"/>
+          <w:strike w:val="false"/>
+          <w:dstrike w:val="false"/>
+          <w:outline w:val="false"/>
+          <w:shadow w:val="false"/>
+          <w:color w:val="000000"/>
+          <w:sz w:val="24"/>
+          <w:szCs w:val="24"/>
+          <w:u w:val="none"/>
+        </w:rPr>
+        <w:t>.</w:t>
       </w:r>
     </w:p>
     <w:p>
@@ -606,24 +780,39 @@
         <w:bidi w:val="0"/>
         <w:ind w:left="1080" w:hanging="0"/>
         <w:jc w:val="left"/>
-        <w:rPr/>
-      </w:pPr>
-      <w:r>
-        <w:rPr>
-          <w:b w:val="false"/>
-          <w:bCs w:val="false"/>
-          <w:i w:val="false"/>
-          <w:iCs w:val="false"/>
-          <w:strike w:val="false"/>
-          <w:dstrike w:val="false"/>
-          <w:outline w:val="false"/>
-          <w:shadow w:val="false"/>
-          <w:color w:val="000000"/>
-          <w:sz w:val="24"/>
-          <w:szCs w:val="24"/>
-          <w:u w:val="none"/>
-        </w:rPr>
-        <w:t>La aplicación deberá mostrar un mensaje de error en caso de errar el usuario o la contraseña en la sección de login.</w:t>
+        <w:rPr>
+          <w:rFonts w:ascii="Liberation Serif" w:hAnsi="Liberation Serif"/>
+          <w:b w:val="false"/>
+          <w:b w:val="false"/>
+          <w:bCs w:val="false"/>
+          <w:i w:val="false"/>
+          <w:i w:val="false"/>
+          <w:iCs w:val="false"/>
+          <w:strike w:val="false"/>
+          <w:dstrike w:val="false"/>
+          <w:outline w:val="false"/>
+          <w:shadow w:val="false"/>
+          <w:color w:val="000000"/>
+          <w:sz w:val="24"/>
+          <w:szCs w:val="24"/>
+          <w:u w:val="none"/>
+        </w:rPr>
+      </w:pPr>
+      <w:r>
+        <w:rPr>
+          <w:b w:val="false"/>
+          <w:bCs w:val="false"/>
+          <w:i w:val="false"/>
+          <w:iCs w:val="false"/>
+          <w:strike w:val="false"/>
+          <w:dstrike w:val="false"/>
+          <w:outline w:val="false"/>
+          <w:shadow w:val="false"/>
+          <w:color w:val="000000"/>
+          <w:sz w:val="24"/>
+          <w:szCs w:val="24"/>
+          <w:u w:val="none"/>
+        </w:rPr>
       </w:r>
     </w:p>
     <w:p>
@@ -631,39 +820,7 @@
         <w:pStyle w:val="Contenidodelatabla"/>
         <w:numPr>
           <w:ilvl w:val="0"/>
-          <w:numId w:val="0"/>
-        </w:numPr>
-        <w:bidi w:val="0"/>
-        <w:ind w:left="1080" w:hanging="0"/>
-        <w:jc w:val="left"/>
-        <w:rPr>
-          <w:rFonts w:ascii="Liberation Serif" w:hAnsi="Liberation Serif"/>
-          <w:b w:val="false"/>
-          <w:b w:val="false"/>
-          <w:bCs w:val="false"/>
-          <w:i w:val="false"/>
-          <w:i w:val="false"/>
-          <w:iCs w:val="false"/>
-          <w:strike w:val="false"/>
-          <w:dstrike w:val="false"/>
-          <w:outline w:val="false"/>
-          <w:shadow w:val="false"/>
-          <w:color w:val="000000"/>
-          <w:sz w:val="24"/>
-          <w:szCs w:val="24"/>
-          <w:u w:val="none"/>
-        </w:rPr>
-      </w:pPr>
-      <w:r>
-        <w:rPr/>
-      </w:r>
-    </w:p>
-    <w:p>
-      <w:pPr>
-        <w:pStyle w:val="Contenidodelatabla"/>
-        <w:numPr>
-          <w:ilvl w:val="0"/>
-          <w:numId w:val="5"/>
+          <w:numId w:val="4"/>
         </w:numPr>
         <w:bidi w:val="0"/>
         <w:jc w:val="left"/>
@@ -703,17 +860,17 @@
         </w:tblCellMar>
       </w:tblPr>
       <w:tblGrid>
-        <w:gridCol w:w="3632"/>
-        <w:gridCol w:w="1384"/>
-        <w:gridCol w:w="940"/>
-        <w:gridCol w:w="965"/>
+        <w:gridCol w:w="3631"/>
+        <w:gridCol w:w="1385"/>
+        <w:gridCol w:w="939"/>
+        <w:gridCol w:w="966"/>
         <w:gridCol w:w="1358"/>
       </w:tblGrid>
       <w:tr>
         <w:trPr/>
         <w:tc>
           <w:tcPr>
-            <w:tcW w:w="3632" w:type="dxa"/>
+            <w:tcW w:w="3631" w:type="dxa"/>
             <w:tcBorders>
               <w:top w:val="single" w:sz="4" w:space="0" w:color="000000"/>
               <w:left w:val="single" w:sz="4" w:space="0" w:color="000000"/>
@@ -765,7 +922,7 @@
         </w:tc>
         <w:tc>
           <w:tcPr>
-            <w:tcW w:w="1384" w:type="dxa"/>
+            <w:tcW w:w="1385" w:type="dxa"/>
             <w:tcBorders>
               <w:top w:val="single" w:sz="4" w:space="0" w:color="000000"/>
               <w:left w:val="single" w:sz="4" w:space="0" w:color="000000"/>
@@ -858,7 +1015,7 @@
         </w:tc>
         <w:tc>
           <w:tcPr>
-            <w:tcW w:w="940" w:type="dxa"/>
+            <w:tcW w:w="939" w:type="dxa"/>
             <w:tcBorders>
               <w:top w:val="single" w:sz="4" w:space="0" w:color="000000"/>
               <w:left w:val="single" w:sz="4" w:space="0" w:color="000000"/>
@@ -951,7 +1108,7 @@
         </w:tc>
         <w:tc>
           <w:tcPr>
-            <w:tcW w:w="965" w:type="dxa"/>
+            <w:tcW w:w="966" w:type="dxa"/>
             <w:tcBorders>
               <w:top w:val="single" w:sz="4" w:space="0" w:color="000000"/>
               <w:left w:val="single" w:sz="4" w:space="0" w:color="000000"/>
@@ -1059,7 +1216,7 @@
         <w:trPr/>
         <w:tc>
           <w:tcPr>
-            <w:tcW w:w="3632" w:type="dxa"/>
+            <w:tcW w:w="3631" w:type="dxa"/>
             <w:tcBorders>
               <w:left w:val="single" w:sz="4" w:space="0" w:color="000000"/>
               <w:bottom w:val="single" w:sz="4" w:space="0" w:color="000000"/>
@@ -1068,7 +1225,12 @@
           <w:p>
             <w:pPr>
               <w:pStyle w:val="Contenidodelatabla"/>
+              <w:numPr>
+                <w:ilvl w:val="0"/>
+                <w:numId w:val="0"/>
+              </w:numPr>
               <w:bidi w:val="0"/>
+              <w:ind w:hanging="0"/>
               <w:jc w:val="left"/>
               <w:rPr>
                 <w:rFonts w:ascii="Liberation Serif" w:hAnsi="Liberation Serif"/>
@@ -1090,6 +1252,26 @@
             </w:pPr>
             <w:r>
               <w:rPr>
+                <w:rFonts w:eastAsia="Noto Serif CJK SC" w:cs="Noto Sans Devanagari"/>
+                <w:b w:val="false"/>
+                <w:bCs w:val="false"/>
+                <w:i w:val="false"/>
+                <w:iCs w:val="false"/>
+                <w:strike w:val="false"/>
+                <w:dstrike w:val="false"/>
+                <w:outline w:val="false"/>
+                <w:shadow w:val="false"/>
+                <w:color w:val="000000"/>
+                <w:kern w:val="2"/>
+                <w:sz w:val="24"/>
+                <w:szCs w:val="24"/>
+                <w:u w:val="none"/>
+                <w:lang w:val="es-CO" w:eastAsia="zh-CN" w:bidi="hi-IN"/>
+              </w:rPr>
+              <w:t>El servicio</w:t>
+            </w:r>
+            <w:r>
+              <w:rPr>
                 <w:b w:val="false"/>
                 <w:bCs w:val="false"/>
                 <w:i w:val="false"/>
@@ -1103,13 +1285,70 @@
                 <w:szCs w:val="24"/>
                 <w:u w:val="none"/>
               </w:rPr>
-              <w:t>La aplicación deberá contar con una sección de login para que el usuario ingrese a su cuenta (caja de texto de usuario y de contraseña)</w:t>
+              <w:t xml:space="preserve"> deberá contar con una </w:t>
+            </w:r>
+            <w:r>
+              <w:rPr>
+                <w:rFonts w:eastAsia="Noto Serif CJK SC" w:cs="Noto Sans Devanagari"/>
+                <w:b w:val="false"/>
+                <w:bCs w:val="false"/>
+                <w:i w:val="false"/>
+                <w:iCs w:val="false"/>
+                <w:strike w:val="false"/>
+                <w:dstrike w:val="false"/>
+                <w:outline w:val="false"/>
+                <w:shadow w:val="false"/>
+                <w:color w:val="000000"/>
+                <w:kern w:val="2"/>
+                <w:sz w:val="24"/>
+                <w:szCs w:val="24"/>
+                <w:u w:val="none"/>
+                <w:lang w:val="es-CO" w:eastAsia="zh-CN" w:bidi="hi-IN"/>
+              </w:rPr>
+              <w:t>aplicación</w:t>
+            </w:r>
+            <w:r>
+              <w:rPr>
+                <w:b w:val="false"/>
+                <w:bCs w:val="false"/>
+                <w:i w:val="false"/>
+                <w:iCs w:val="false"/>
+                <w:strike w:val="false"/>
+                <w:dstrike w:val="false"/>
+                <w:outline w:val="false"/>
+                <w:shadow w:val="false"/>
+                <w:color w:val="000000"/>
+                <w:sz w:val="24"/>
+                <w:szCs w:val="24"/>
+                <w:u w:val="none"/>
+              </w:rPr>
+              <w:t xml:space="preserve"> que permita hacer el registro, la cual deberá </w:t>
+            </w:r>
+            <w:r>
+              <w:rPr>
+                <w:rFonts w:eastAsia="Noto Serif CJK SC" w:cs="Noto Sans Devanagari"/>
+                <w:b w:val="false"/>
+                <w:bCs w:val="false"/>
+                <w:i w:val="false"/>
+                <w:iCs w:val="false"/>
+                <w:strike w:val="false"/>
+                <w:dstrike w:val="false"/>
+                <w:outline w:val="false"/>
+                <w:shadow w:val="false"/>
+                <w:color w:val="000000"/>
+                <w:kern w:val="2"/>
+                <w:sz w:val="24"/>
+                <w:szCs w:val="24"/>
+                <w:u w:val="none"/>
+                <w:lang w:val="es-CO" w:eastAsia="zh-CN" w:bidi="hi-IN"/>
+              </w:rPr>
+              <w:t>recibir el usuario y la contraseña ingresada para consumir el servicio</w:t>
             </w:r>
           </w:p>
         </w:tc>
         <w:tc>
           <w:tcPr>
-            <w:tcW w:w="1384" w:type="dxa"/>
+            <w:tcW w:w="1385" w:type="dxa"/>
             <w:tcBorders>
               <w:left w:val="single" w:sz="4" w:space="0" w:color="000000"/>
               <w:bottom w:val="single" w:sz="4" w:space="0" w:color="000000"/>
@@ -1160,7 +1399,7 @@
         </w:tc>
         <w:tc>
           <w:tcPr>
-            <w:tcW w:w="940" w:type="dxa"/>
+            <w:tcW w:w="939" w:type="dxa"/>
             <w:tcBorders>
               <w:left w:val="single" w:sz="4" w:space="0" w:color="000000"/>
               <w:bottom w:val="single" w:sz="4" w:space="0" w:color="000000"/>
@@ -1211,7 +1450,7 @@
         </w:tc>
         <w:tc>
           <w:tcPr>
-            <w:tcW w:w="965" w:type="dxa"/>
+            <w:tcW w:w="966" w:type="dxa"/>
             <w:tcBorders>
               <w:left w:val="single" w:sz="4" w:space="0" w:color="000000"/>
               <w:bottom w:val="single" w:sz="4" w:space="0" w:color="000000"/>
@@ -1317,7 +1556,7 @@
         <w:trPr/>
         <w:tc>
           <w:tcPr>
-            <w:tcW w:w="3632" w:type="dxa"/>
+            <w:tcW w:w="3631" w:type="dxa"/>
             <w:tcBorders>
               <w:left w:val="single" w:sz="4" w:space="0" w:color="000000"/>
               <w:bottom w:val="single" w:sz="4" w:space="0" w:color="000000"/>
@@ -1326,7 +1565,12 @@
           <w:p>
             <w:pPr>
               <w:pStyle w:val="Contenidodelatabla"/>
+              <w:numPr>
+                <w:ilvl w:val="0"/>
+                <w:numId w:val="0"/>
+              </w:numPr>
               <w:bidi w:val="0"/>
+              <w:ind w:hanging="0"/>
               <w:jc w:val="left"/>
               <w:rPr>
                 <w:rFonts w:ascii="Liberation Serif" w:hAnsi="Liberation Serif"/>
@@ -1361,12 +1605,90 @@
                 <w:szCs w:val="24"/>
                 <w:u w:val="none"/>
               </w:rPr>
-              <w:t xml:space="preserve">La aplicación deberá contar con un botón de login en la sección de </w:t>
+              <w:t xml:space="preserve">La aplicación deberá </w:t>
             </w:r>
             <w:r>
               <w:rPr>
+                <w:rFonts w:eastAsia="Noto Serif CJK SC" w:cs="Noto Sans Devanagari"/>
                 <w:b w:val="false"/>
                 <w:bCs w:val="false"/>
+                <w:i w:val="false"/>
+                <w:iCs w:val="false"/>
+                <w:strike w:val="false"/>
+                <w:dstrike w:val="false"/>
+                <w:outline w:val="false"/>
+                <w:shadow w:val="false"/>
+                <w:color w:val="000000"/>
+                <w:kern w:val="2"/>
+                <w:sz w:val="24"/>
+                <w:szCs w:val="24"/>
+                <w:u w:val="none"/>
+                <w:lang w:val="es-CO" w:eastAsia="zh-CN" w:bidi="hi-IN"/>
+              </w:rPr>
+              <w:t xml:space="preserve">enviar al cliente un </w:t>
+            </w:r>
+            <w:r>
+              <w:rPr>
+                <w:rFonts w:eastAsia="Noto Serif CJK SC" w:cs="Noto Sans Devanagari"/>
+                <w:b w:val="false"/>
+                <w:bCs w:val="false"/>
+                <w:i w:val="false"/>
+                <w:iCs w:val="false"/>
+                <w:strike w:val="false"/>
+                <w:dstrike w:val="false"/>
+                <w:outline w:val="false"/>
+                <w:shadow w:val="false"/>
+                <w:color w:val="000000"/>
+                <w:kern w:val="2"/>
+                <w:sz w:val="24"/>
+                <w:szCs w:val="24"/>
+                <w:u w:val="none"/>
+                <w:lang w:val="en-US" w:eastAsia="zh-CN" w:bidi="hi-IN"/>
+              </w:rPr>
+              <w:t>token</w:t>
+            </w:r>
+            <w:r>
+              <w:rPr>
+                <w:rFonts w:eastAsia="Noto Serif CJK SC" w:cs="Noto Sans Devanagari"/>
+                <w:b w:val="false"/>
+                <w:bCs w:val="false"/>
+                <w:i w:val="false"/>
+                <w:iCs w:val="false"/>
+                <w:strike w:val="false"/>
+                <w:dstrike w:val="false"/>
+                <w:outline w:val="false"/>
+                <w:shadow w:val="false"/>
+                <w:color w:val="000000"/>
+                <w:kern w:val="2"/>
+                <w:sz w:val="24"/>
+                <w:szCs w:val="24"/>
+                <w:u w:val="none"/>
+                <w:lang w:val="es-CO" w:eastAsia="zh-CN" w:bidi="hi-IN"/>
+              </w:rPr>
+              <w:t xml:space="preserve"> en caso de que la cuenta se haya registrado exitosamente.</w:t>
+            </w:r>
+          </w:p>
+        </w:tc>
+        <w:tc>
+          <w:tcPr>
+            <w:tcW w:w="1385" w:type="dxa"/>
+            <w:tcBorders>
+              <w:left w:val="single" w:sz="4" w:space="0" w:color="000000"/>
+              <w:bottom w:val="single" w:sz="4" w:space="0" w:color="000000"/>
+            </w:tcBorders>
+            <w:vAlign w:val="center"/>
+          </w:tcPr>
+          <w:p>
+            <w:pPr>
+              <w:pStyle w:val="Contenidodelatabla"/>
+              <w:bidi w:val="0"/>
+              <w:jc w:val="center"/>
+              <w:rPr>
+                <w:rFonts w:ascii="Liberation Serif" w:hAnsi="Liberation Serif"/>
+                <w:b w:val="false"/>
+                <w:b w:val="false"/>
+                <w:bCs w:val="false"/>
+                <w:i w:val="false"/>
                 <w:i w:val="false"/>
                 <w:iCs w:val="false"/>
                 <w:strike w:val="false"/>
@@ -1378,13 +1700,29 @@
                 <w:szCs w:val="24"/>
                 <w:u w:val="none"/>
               </w:rPr>
-              <w:t>login</w:t>
+            </w:pPr>
+            <w:r>
+              <w:rPr>
+                <w:b w:val="false"/>
+                <w:bCs w:val="false"/>
+                <w:i w:val="false"/>
+                <w:iCs w:val="false"/>
+                <w:strike w:val="false"/>
+                <w:dstrike w:val="false"/>
+                <w:outline w:val="false"/>
+                <w:shadow w:val="false"/>
+                <w:color w:val="000000"/>
+                <w:sz w:val="24"/>
+                <w:szCs w:val="24"/>
+                <w:u w:val="none"/>
+              </w:rPr>
+              <w:t>3</w:t>
             </w:r>
           </w:p>
         </w:tc>
         <w:tc>
           <w:tcPr>
-            <w:tcW w:w="1384" w:type="dxa"/>
+            <w:tcW w:w="939" w:type="dxa"/>
             <w:tcBorders>
               <w:left w:val="single" w:sz="4" w:space="0" w:color="000000"/>
               <w:bottom w:val="single" w:sz="4" w:space="0" w:color="000000"/>
@@ -1435,316 +1773,7 @@
         </w:tc>
         <w:tc>
           <w:tcPr>
-            <w:tcW w:w="940" w:type="dxa"/>
-            <w:tcBorders>
-              <w:left w:val="single" w:sz="4" w:space="0" w:color="000000"/>
-              <w:bottom w:val="single" w:sz="4" w:space="0" w:color="000000"/>
-            </w:tcBorders>
-            <w:vAlign w:val="center"/>
-          </w:tcPr>
-          <w:p>
-            <w:pPr>
-              <w:pStyle w:val="Contenidodelatabla"/>
-              <w:bidi w:val="0"/>
-              <w:jc w:val="center"/>
-              <w:rPr>
-                <w:rFonts w:ascii="Liberation Serif" w:hAnsi="Liberation Serif"/>
-                <w:b w:val="false"/>
-                <w:b w:val="false"/>
-                <w:bCs w:val="false"/>
-                <w:i w:val="false"/>
-                <w:i w:val="false"/>
-                <w:iCs w:val="false"/>
-                <w:strike w:val="false"/>
-                <w:dstrike w:val="false"/>
-                <w:outline w:val="false"/>
-                <w:shadow w:val="false"/>
-                <w:color w:val="000000"/>
-                <w:sz w:val="24"/>
-                <w:szCs w:val="24"/>
-                <w:u w:val="none"/>
-              </w:rPr>
-            </w:pPr>
-            <w:r>
-              <w:rPr>
-                <w:b w:val="false"/>
-                <w:bCs w:val="false"/>
-                <w:i w:val="false"/>
-                <w:iCs w:val="false"/>
-                <w:strike w:val="false"/>
-                <w:dstrike w:val="false"/>
-                <w:outline w:val="false"/>
-                <w:shadow w:val="false"/>
-                <w:color w:val="000000"/>
-                <w:sz w:val="24"/>
-                <w:szCs w:val="24"/>
-                <w:u w:val="none"/>
-              </w:rPr>
-              <w:t>5</w:t>
-            </w:r>
-          </w:p>
-        </w:tc>
-        <w:tc>
-          <w:tcPr>
-            <w:tcW w:w="965" w:type="dxa"/>
-            <w:tcBorders>
-              <w:left w:val="single" w:sz="4" w:space="0" w:color="000000"/>
-              <w:bottom w:val="single" w:sz="4" w:space="0" w:color="000000"/>
-            </w:tcBorders>
-            <w:vAlign w:val="center"/>
-          </w:tcPr>
-          <w:p>
-            <w:pPr>
-              <w:pStyle w:val="Contenidodelatabla"/>
-              <w:bidi w:val="0"/>
-              <w:jc w:val="center"/>
-              <w:rPr>
-                <w:rFonts w:ascii="Liberation Serif" w:hAnsi="Liberation Serif"/>
-                <w:b w:val="false"/>
-                <w:b w:val="false"/>
-                <w:bCs w:val="false"/>
-                <w:i w:val="false"/>
-                <w:i w:val="false"/>
-                <w:iCs w:val="false"/>
-                <w:strike w:val="false"/>
-                <w:dstrike w:val="false"/>
-                <w:outline w:val="false"/>
-                <w:shadow w:val="false"/>
-                <w:color w:val="000000"/>
-                <w:sz w:val="24"/>
-                <w:szCs w:val="24"/>
-                <w:u w:val="none"/>
-              </w:rPr>
-            </w:pPr>
-            <w:r>
-              <w:rPr>
-                <w:b w:val="false"/>
-                <w:bCs w:val="false"/>
-                <w:i w:val="false"/>
-                <w:iCs w:val="false"/>
-                <w:strike w:val="false"/>
-                <w:dstrike w:val="false"/>
-                <w:outline w:val="false"/>
-                <w:shadow w:val="false"/>
-                <w:color w:val="000000"/>
-                <w:sz w:val="24"/>
-                <w:szCs w:val="24"/>
-                <w:u w:val="none"/>
-              </w:rPr>
-              <w:t>5</w:t>
-            </w:r>
-          </w:p>
-        </w:tc>
-        <w:tc>
-          <w:tcPr>
-            <w:tcW w:w="1358" w:type="dxa"/>
-            <w:tcBorders>
-              <w:left w:val="single" w:sz="4" w:space="0" w:color="000000"/>
-              <w:bottom w:val="single" w:sz="4" w:space="0" w:color="000000"/>
-              <w:right w:val="single" w:sz="4" w:space="0" w:color="000000"/>
-            </w:tcBorders>
-            <w:vAlign w:val="center"/>
-          </w:tcPr>
-          <w:p>
-            <w:pPr>
-              <w:pStyle w:val="Contenidodelatabla"/>
-              <w:bidi w:val="0"/>
-              <w:jc w:val="center"/>
-              <w:rPr>
-                <w:rFonts w:ascii="Liberation Serif" w:hAnsi="Liberation Serif"/>
-                <w:b w:val="false"/>
-                <w:b w:val="false"/>
-                <w:bCs w:val="false"/>
-                <w:i w:val="false"/>
-                <w:i w:val="false"/>
-                <w:iCs w:val="false"/>
-                <w:strike w:val="false"/>
-                <w:dstrike w:val="false"/>
-                <w:outline w:val="false"/>
-                <w:shadow w:val="false"/>
-                <w:color w:val="000000"/>
-                <w:sz w:val="24"/>
-                <w:szCs w:val="24"/>
-                <w:u w:val="none"/>
-              </w:rPr>
-            </w:pPr>
-            <w:r>
-              <w:rPr>
-                <w:b w:val="false"/>
-                <w:bCs w:val="false"/>
-                <w:i w:val="false"/>
-                <w:iCs w:val="false"/>
-                <w:strike w:val="false"/>
-                <w:dstrike w:val="false"/>
-                <w:outline w:val="false"/>
-                <w:shadow w:val="false"/>
-                <w:color w:val="000000"/>
-                <w:sz w:val="24"/>
-                <w:szCs w:val="24"/>
-                <w:u w:val="none"/>
-              </w:rPr>
-              <w:t>Manual</w:t>
-            </w:r>
-          </w:p>
-        </w:tc>
-      </w:tr>
-      <w:tr>
-        <w:trPr/>
-        <w:tc>
-          <w:tcPr>
-            <w:tcW w:w="3632" w:type="dxa"/>
-            <w:tcBorders>
-              <w:left w:val="single" w:sz="4" w:space="0" w:color="000000"/>
-              <w:bottom w:val="single" w:sz="4" w:space="0" w:color="000000"/>
-            </w:tcBorders>
-          </w:tcPr>
-          <w:p>
-            <w:pPr>
-              <w:pStyle w:val="Contenidodelatabla"/>
-              <w:bidi w:val="0"/>
-              <w:jc w:val="left"/>
-              <w:rPr>
-                <w:rFonts w:ascii="Liberation Serif" w:hAnsi="Liberation Serif"/>
-                <w:b w:val="false"/>
-                <w:b w:val="false"/>
-                <w:bCs w:val="false"/>
-                <w:i w:val="false"/>
-                <w:i w:val="false"/>
-                <w:iCs w:val="false"/>
-                <w:strike w:val="false"/>
-                <w:dstrike w:val="false"/>
-                <w:outline w:val="false"/>
-                <w:shadow w:val="false"/>
-                <w:color w:val="000000"/>
-                <w:sz w:val="24"/>
-                <w:szCs w:val="24"/>
-                <w:u w:val="none"/>
-              </w:rPr>
-            </w:pPr>
-            <w:r>
-              <w:rPr>
-                <w:b w:val="false"/>
-                <w:bCs w:val="false"/>
-                <w:i w:val="false"/>
-                <w:iCs w:val="false"/>
-                <w:strike w:val="false"/>
-                <w:dstrike w:val="false"/>
-                <w:outline w:val="false"/>
-                <w:shadow w:val="false"/>
-                <w:color w:val="000000"/>
-                <w:sz w:val="24"/>
-                <w:szCs w:val="24"/>
-                <w:u w:val="none"/>
-              </w:rPr>
-              <w:t>La aplicación deberá mostrar un mensaje de bienvenida al usuario en caso de login exitoso</w:t>
-            </w:r>
-          </w:p>
-        </w:tc>
-        <w:tc>
-          <w:tcPr>
-            <w:tcW w:w="1384" w:type="dxa"/>
-            <w:tcBorders>
-              <w:left w:val="single" w:sz="4" w:space="0" w:color="000000"/>
-              <w:bottom w:val="single" w:sz="4" w:space="0" w:color="000000"/>
-            </w:tcBorders>
-            <w:vAlign w:val="center"/>
-          </w:tcPr>
-          <w:p>
-            <w:pPr>
-              <w:pStyle w:val="Contenidodelatabla"/>
-              <w:bidi w:val="0"/>
-              <w:jc w:val="center"/>
-              <w:rPr>
-                <w:rFonts w:ascii="Liberation Serif" w:hAnsi="Liberation Serif"/>
-                <w:b w:val="false"/>
-                <w:b w:val="false"/>
-                <w:bCs w:val="false"/>
-                <w:i w:val="false"/>
-                <w:i w:val="false"/>
-                <w:iCs w:val="false"/>
-                <w:strike w:val="false"/>
-                <w:dstrike w:val="false"/>
-                <w:outline w:val="false"/>
-                <w:shadow w:val="false"/>
-                <w:color w:val="000000"/>
-                <w:sz w:val="24"/>
-                <w:szCs w:val="24"/>
-                <w:u w:val="none"/>
-              </w:rPr>
-            </w:pPr>
-            <w:r>
-              <w:rPr>
-                <w:b w:val="false"/>
-                <w:bCs w:val="false"/>
-                <w:i w:val="false"/>
-                <w:iCs w:val="false"/>
-                <w:strike w:val="false"/>
-                <w:dstrike w:val="false"/>
-                <w:outline w:val="false"/>
-                <w:shadow w:val="false"/>
-                <w:color w:val="000000"/>
-                <w:sz w:val="24"/>
-                <w:szCs w:val="24"/>
-                <w:u w:val="none"/>
-              </w:rPr>
-              <w:t>3</w:t>
-            </w:r>
-          </w:p>
-        </w:tc>
-        <w:tc>
-          <w:tcPr>
-            <w:tcW w:w="940" w:type="dxa"/>
-            <w:tcBorders>
-              <w:left w:val="single" w:sz="4" w:space="0" w:color="000000"/>
-              <w:bottom w:val="single" w:sz="4" w:space="0" w:color="000000"/>
-            </w:tcBorders>
-            <w:vAlign w:val="center"/>
-          </w:tcPr>
-          <w:p>
-            <w:pPr>
-              <w:pStyle w:val="Contenidodelatabla"/>
-              <w:bidi w:val="0"/>
-              <w:jc w:val="center"/>
-              <w:rPr>
-                <w:rFonts w:ascii="Liberation Serif" w:hAnsi="Liberation Serif"/>
-                <w:b w:val="false"/>
-                <w:b w:val="false"/>
-                <w:bCs w:val="false"/>
-                <w:i w:val="false"/>
-                <w:i w:val="false"/>
-                <w:iCs w:val="false"/>
-                <w:strike w:val="false"/>
-                <w:dstrike w:val="false"/>
-                <w:outline w:val="false"/>
-                <w:shadow w:val="false"/>
-                <w:color w:val="000000"/>
-                <w:sz w:val="24"/>
-                <w:szCs w:val="24"/>
-                <w:u w:val="none"/>
-              </w:rPr>
-            </w:pPr>
-            <w:r>
-              <w:rPr>
-                <w:b w:val="false"/>
-                <w:bCs w:val="false"/>
-                <w:i w:val="false"/>
-                <w:iCs w:val="false"/>
-                <w:strike w:val="false"/>
-                <w:dstrike w:val="false"/>
-                <w:outline w:val="false"/>
-                <w:shadow w:val="false"/>
-                <w:color w:val="000000"/>
-                <w:sz w:val="24"/>
-                <w:szCs w:val="24"/>
-                <w:u w:val="none"/>
-              </w:rPr>
-              <w:t>1</w:t>
-            </w:r>
-          </w:p>
-        </w:tc>
-        <w:tc>
-          <w:tcPr>
-            <w:tcW w:w="965" w:type="dxa"/>
+            <w:tcW w:w="966" w:type="dxa"/>
             <w:tcBorders>
               <w:left w:val="single" w:sz="4" w:space="0" w:color="000000"/>
               <w:bottom w:val="single" w:sz="4" w:space="0" w:color="000000"/>
@@ -1850,7 +1879,7 @@
         <w:trPr/>
         <w:tc>
           <w:tcPr>
-            <w:tcW w:w="3632" w:type="dxa"/>
+            <w:tcW w:w="3631" w:type="dxa"/>
             <w:tcBorders>
               <w:left w:val="single" w:sz="4" w:space="0" w:color="000000"/>
               <w:bottom w:val="single" w:sz="4" w:space="0" w:color="000000"/>
@@ -1859,7 +1888,12 @@
           <w:p>
             <w:pPr>
               <w:pStyle w:val="Contenidodelatabla"/>
+              <w:numPr>
+                <w:ilvl w:val="0"/>
+                <w:numId w:val="0"/>
+              </w:numPr>
               <w:bidi w:val="0"/>
+              <w:ind w:hanging="0"/>
               <w:jc w:val="left"/>
               <w:rPr>
                 <w:rFonts w:ascii="Liberation Serif" w:hAnsi="Liberation Serif"/>
@@ -1881,6 +1915,7 @@
             </w:pPr>
             <w:r>
               <w:rPr>
+                <w:rFonts w:eastAsia="Noto Serif CJK SC" w:cs="Noto Sans Devanagari"/>
                 <w:b w:val="false"/>
                 <w:bCs w:val="false"/>
                 <w:i w:val="false"/>
@@ -1890,17 +1925,19 @@
                 <w:outline w:val="false"/>
                 <w:shadow w:val="false"/>
                 <w:color w:val="000000"/>
+                <w:kern w:val="2"/>
                 <w:sz w:val="24"/>
                 <w:szCs w:val="24"/>
                 <w:u w:val="none"/>
+                <w:lang w:val="es-CO" w:eastAsia="zh-CN" w:bidi="hi-IN"/>
               </w:rPr>
-              <w:t>La aplicación deberá mostrar un mensaje de error en caso de errar el usuario o la contraseña en la sección de login</w:t>
+              <w:t>La aplicación deberá enviar al cliente un mensaje de error en caso de errar el usuario o la contraseña al consumir el servicio</w:t>
             </w:r>
           </w:p>
         </w:tc>
         <w:tc>
           <w:tcPr>
-            <w:tcW w:w="1384" w:type="dxa"/>
+            <w:tcW w:w="1385" w:type="dxa"/>
             <w:tcBorders>
               <w:left w:val="single" w:sz="4" w:space="0" w:color="000000"/>
               <w:bottom w:val="single" w:sz="4" w:space="0" w:color="000000"/>
@@ -1951,7 +1988,7 @@
         </w:tc>
         <w:tc>
           <w:tcPr>
-            <w:tcW w:w="940" w:type="dxa"/>
+            <w:tcW w:w="939" w:type="dxa"/>
             <w:tcBorders>
               <w:left w:val="single" w:sz="4" w:space="0" w:color="000000"/>
               <w:bottom w:val="single" w:sz="4" w:space="0" w:color="000000"/>
@@ -2002,7 +2039,7 @@
         </w:tc>
         <w:tc>
           <w:tcPr>
-            <w:tcW w:w="965" w:type="dxa"/>
+            <w:tcW w:w="966" w:type="dxa"/>
             <w:tcBorders>
               <w:left w:val="single" w:sz="4" w:space="0" w:color="000000"/>
               <w:bottom w:val="single" w:sz="4" w:space="0" w:color="000000"/>
@@ -2124,81 +2161,763 @@
         <w:pStyle w:val="Normal"/>
         <w:numPr>
           <w:ilvl w:val="0"/>
+          <w:numId w:val="4"/>
+        </w:numPr>
+        <w:bidi w:val="0"/>
+        <w:jc w:val="left"/>
+        <w:rPr/>
+      </w:pPr>
+      <w:r>
+        <w:rPr/>
+        <w:t>ESTRATEGIA DE PRUEBA</w:t>
+      </w:r>
+    </w:p>
+    <w:p>
+      <w:pPr>
+        <w:pStyle w:val="Normal"/>
+        <w:bidi w:val="0"/>
+        <w:jc w:val="left"/>
+        <w:rPr/>
+      </w:pPr>
+      <w:r>
+        <w:rPr/>
+        <w:tab/>
+      </w:r>
+    </w:p>
+    <w:p>
+      <w:pPr>
+        <w:pStyle w:val="Normal"/>
+        <w:bidi w:val="0"/>
+        <w:ind w:left="680" w:right="0" w:hanging="0"/>
+        <w:jc w:val="left"/>
+        <w:rPr/>
+      </w:pPr>
+      <w:r>
+        <w:rPr/>
+        <w:t>De acuerdo a la identificación de los riesgos en la matriz de riesgos, se abordaran primero las historias de usuario con mayor riesgo. Por lo tanto se probara inicialmente la HU-001 y posterior se probara la HU-002.</w:t>
+      </w:r>
+    </w:p>
+    <w:p>
+      <w:pPr>
+        <w:pStyle w:val="Normal"/>
+        <w:bidi w:val="0"/>
+        <w:ind w:left="680" w:right="0" w:hanging="0"/>
+        <w:jc w:val="left"/>
+        <w:rPr/>
+      </w:pPr>
+      <w:r>
+        <w:rPr/>
+      </w:r>
+    </w:p>
+    <w:p>
+      <w:pPr>
+        <w:pStyle w:val="Normal"/>
+        <w:bidi w:val="0"/>
+        <w:ind w:left="680" w:right="0" w:hanging="0"/>
+        <w:jc w:val="left"/>
+        <w:rPr/>
+      </w:pPr>
+      <w:r>
+        <w:rPr/>
+        <w:t>HU-001: Login de usuario exitoso</w:t>
+      </w:r>
+    </w:p>
+    <w:p>
+      <w:pPr>
+        <w:pStyle w:val="Normal"/>
+        <w:widowControl/>
+        <w:numPr>
+          <w:ilvl w:val="1"/>
           <w:numId w:val="5"/>
         </w:numPr>
-        <w:bidi w:val="0"/>
-        <w:jc w:val="left"/>
-        <w:rPr/>
-      </w:pPr>
-      <w:r>
-        <w:rPr/>
-        <w:t>ESTRATEGIA DE PRUEBA</w:t>
-      </w:r>
-    </w:p>
-    <w:p>
-      <w:pPr>
-        <w:pStyle w:val="Normal"/>
-        <w:bidi w:val="0"/>
-        <w:jc w:val="left"/>
-        <w:rPr/>
-      </w:pPr>
-      <w:r>
-        <w:rPr/>
-        <w:tab/>
-      </w:r>
-    </w:p>
-    <w:p>
-      <w:pPr>
-        <w:pStyle w:val="Normal"/>
-        <w:bidi w:val="0"/>
-        <w:ind w:left="680" w:right="0" w:hanging="0"/>
-        <w:jc w:val="left"/>
-        <w:rPr/>
-      </w:pPr>
-      <w:r>
-        <w:rPr/>
-        <w:t>De acuerdo a la identificación de los riesgos en la matriz de riesgos, se abordaran primero las historias de usuario con mayor riesgo. Por lo tanto se probara inicialmente la HU-001 y posterior se probara la HU-002.</w:t>
-      </w:r>
-    </w:p>
-    <w:p>
-      <w:pPr>
-        <w:pStyle w:val="Normal"/>
-        <w:bidi w:val="0"/>
-        <w:ind w:left="680" w:right="0" w:hanging="0"/>
-        <w:jc w:val="left"/>
-        <w:rPr/>
-      </w:pPr>
-      <w:r>
-        <w:rPr/>
-      </w:r>
-    </w:p>
-    <w:p>
-      <w:pPr>
-        <w:pStyle w:val="Normal"/>
-        <w:bidi w:val="0"/>
-        <w:ind w:left="680" w:right="0" w:hanging="0"/>
-        <w:jc w:val="left"/>
-        <w:rPr/>
-      </w:pPr>
-      <w:r>
-        <w:rPr/>
-        <w:t>HU-001: Login de usuario exitoso</w:t>
-      </w:r>
-    </w:p>
-    <w:p>
-      <w:pPr>
-        <w:pStyle w:val="Normal"/>
+        <w:suppressAutoHyphens w:val="true"/>
+        <w:bidi w:val="0"/>
+        <w:spacing w:before="0" w:after="0"/>
+        <w:ind w:left="1134" w:right="0" w:hanging="454"/>
+        <w:jc w:val="left"/>
+        <w:rPr/>
+      </w:pPr>
+      <w:r>
+        <w:rPr/>
+        <w:t>CA-1</w:t>
+      </w:r>
+    </w:p>
+    <w:p>
+      <w:pPr>
+        <w:pStyle w:val="Contenidodelatabla"/>
+        <w:widowControl/>
+        <w:numPr>
+          <w:ilvl w:val="0"/>
+          <w:numId w:val="0"/>
+        </w:numPr>
+        <w:suppressLineNumbers/>
+        <w:suppressAutoHyphens w:val="true"/>
+        <w:bidi w:val="0"/>
+        <w:spacing w:before="0" w:after="0"/>
+        <w:ind w:left="1077" w:right="0" w:hanging="0"/>
+        <w:jc w:val="left"/>
+        <w:rPr/>
+      </w:pPr>
+      <w:r>
+        <w:rPr>
+          <w:b w:val="false"/>
+          <w:bCs w:val="false"/>
+          <w:i w:val="false"/>
+          <w:iCs w:val="false"/>
+          <w:strike w:val="false"/>
+          <w:dstrike w:val="false"/>
+          <w:outline w:val="false"/>
+          <w:shadow w:val="false"/>
+          <w:color w:val="000000"/>
+          <w:sz w:val="24"/>
+          <w:szCs w:val="24"/>
+          <w:u w:val="none"/>
+        </w:rPr>
+        <w:t xml:space="preserve">Se debe verificar que </w:t>
+      </w:r>
+      <w:r>
+        <w:rPr>
+          <w:rFonts w:eastAsia="Noto Serif CJK SC" w:cs="Noto Sans Devanagari"/>
+          <w:b w:val="false"/>
+          <w:bCs w:val="false"/>
+          <w:i w:val="false"/>
+          <w:iCs w:val="false"/>
+          <w:strike w:val="false"/>
+          <w:dstrike w:val="false"/>
+          <w:outline w:val="false"/>
+          <w:shadow w:val="false"/>
+          <w:color w:val="000000"/>
+          <w:kern w:val="2"/>
+          <w:sz w:val="24"/>
+          <w:szCs w:val="24"/>
+          <w:u w:val="none"/>
+          <w:lang w:val="es-CO" w:eastAsia="zh-CN" w:bidi="hi-IN"/>
+        </w:rPr>
+        <w:t>el servicio cuente con una aplicación adecuada para recibir los datos del usuario (usuario y contraseña)</w:t>
+      </w:r>
+      <w:r>
+        <w:rPr>
+          <w:b w:val="false"/>
+          <w:bCs w:val="false"/>
+          <w:i w:val="false"/>
+          <w:iCs w:val="false"/>
+          <w:strike w:val="false"/>
+          <w:dstrike w:val="false"/>
+          <w:outline w:val="false"/>
+          <w:shadow w:val="false"/>
+          <w:color w:val="000000"/>
+          <w:sz w:val="24"/>
+          <w:szCs w:val="24"/>
+          <w:u w:val="none"/>
+        </w:rPr>
+        <w:t>.</w:t>
+      </w:r>
+    </w:p>
+    <w:p>
+      <w:pPr>
+        <w:pStyle w:val="Contenidodelatabla"/>
         <w:numPr>
           <w:ilvl w:val="1"/>
           <w:numId w:val="6"/>
         </w:numPr>
         <w:bidi w:val="0"/>
         <w:jc w:val="left"/>
-        <w:rPr/>
-      </w:pPr>
-      <w:r>
-        <w:rPr/>
-        <w:t>CA-1</w:t>
+        <w:rPr>
+          <w:rFonts w:ascii="Liberation Serif" w:hAnsi="Liberation Serif"/>
+          <w:b w:val="false"/>
+          <w:b w:val="false"/>
+          <w:bCs w:val="false"/>
+          <w:i w:val="false"/>
+          <w:i w:val="false"/>
+          <w:iCs w:val="false"/>
+          <w:strike w:val="false"/>
+          <w:dstrike w:val="false"/>
+          <w:outline w:val="false"/>
+          <w:shadow w:val="false"/>
+          <w:color w:val="000000"/>
+          <w:sz w:val="24"/>
+          <w:szCs w:val="24"/>
+          <w:u w:val="none"/>
+        </w:rPr>
+      </w:pPr>
+      <w:r>
+        <w:rPr>
+          <w:b w:val="false"/>
+          <w:bCs w:val="false"/>
+          <w:i w:val="false"/>
+          <w:iCs w:val="false"/>
+          <w:strike w:val="false"/>
+          <w:dstrike w:val="false"/>
+          <w:outline w:val="false"/>
+          <w:shadow w:val="false"/>
+          <w:color w:val="000000"/>
+          <w:sz w:val="24"/>
+          <w:szCs w:val="24"/>
+          <w:u w:val="none"/>
+        </w:rPr>
+        <w:t>CA-</w:t>
+      </w:r>
+      <w:r>
+        <w:rPr>
+          <w:b w:val="false"/>
+          <w:bCs w:val="false"/>
+          <w:i w:val="false"/>
+          <w:iCs w:val="false"/>
+          <w:strike w:val="false"/>
+          <w:dstrike w:val="false"/>
+          <w:outline w:val="false"/>
+          <w:shadow w:val="false"/>
+          <w:color w:val="000000"/>
+          <w:sz w:val="24"/>
+          <w:szCs w:val="24"/>
+          <w:u w:val="none"/>
+        </w:rPr>
+        <w:t>2</w:t>
+      </w:r>
+    </w:p>
+    <w:p>
+      <w:pPr>
+        <w:pStyle w:val="Contenidodelatabla"/>
+        <w:widowControl/>
+        <w:numPr>
+          <w:ilvl w:val="0"/>
+          <w:numId w:val="0"/>
+        </w:numPr>
+        <w:suppressLineNumbers/>
+        <w:suppressAutoHyphens w:val="true"/>
+        <w:bidi w:val="0"/>
+        <w:spacing w:before="0" w:after="0"/>
+        <w:ind w:left="1077" w:right="0" w:hanging="0"/>
+        <w:jc w:val="left"/>
+        <w:rPr/>
+      </w:pPr>
+      <w:r>
+        <w:rPr>
+          <w:rFonts w:eastAsia="Noto Serif CJK SC" w:cs="Noto Sans Devanagari"/>
+          <w:b w:val="false"/>
+          <w:bCs w:val="false"/>
+          <w:i w:val="false"/>
+          <w:iCs w:val="false"/>
+          <w:strike w:val="false"/>
+          <w:dstrike w:val="false"/>
+          <w:outline w:val="false"/>
+          <w:shadow w:val="false"/>
+          <w:color w:val="000000"/>
+          <w:kern w:val="2"/>
+          <w:sz w:val="24"/>
+          <w:szCs w:val="24"/>
+          <w:u w:val="none"/>
+          <w:lang w:val="es-CO" w:eastAsia="zh-CN" w:bidi="hi-IN"/>
+        </w:rPr>
+        <w:t xml:space="preserve">Se debe verificar que se recibe en el cliente un </w:t>
+      </w:r>
+      <w:r>
+        <w:rPr>
+          <w:rFonts w:eastAsia="Noto Serif CJK SC" w:cs="Noto Sans Devanagari"/>
+          <w:b w:val="false"/>
+          <w:bCs w:val="false"/>
+          <w:i w:val="false"/>
+          <w:iCs w:val="false"/>
+          <w:strike w:val="false"/>
+          <w:dstrike w:val="false"/>
+          <w:outline w:val="false"/>
+          <w:shadow w:val="false"/>
+          <w:color w:val="000000"/>
+          <w:kern w:val="2"/>
+          <w:sz w:val="24"/>
+          <w:szCs w:val="24"/>
+          <w:u w:val="none"/>
+          <w:lang w:val="en-US" w:eastAsia="zh-CN" w:bidi="hi-IN"/>
+        </w:rPr>
+        <w:t>token</w:t>
+      </w:r>
+      <w:r>
+        <w:rPr>
+          <w:rFonts w:eastAsia="Noto Serif CJK SC" w:cs="Noto Sans Devanagari"/>
+          <w:b w:val="false"/>
+          <w:bCs w:val="false"/>
+          <w:i w:val="false"/>
+          <w:iCs w:val="false"/>
+          <w:strike w:val="false"/>
+          <w:dstrike w:val="false"/>
+          <w:outline w:val="false"/>
+          <w:shadow w:val="false"/>
+          <w:color w:val="000000"/>
+          <w:kern w:val="2"/>
+          <w:sz w:val="24"/>
+          <w:szCs w:val="24"/>
+          <w:u w:val="none"/>
+          <w:lang w:val="es-CO" w:eastAsia="zh-CN" w:bidi="hi-IN"/>
+        </w:rPr>
+        <w:t xml:space="preserve"> indicando su autenticación correcta en el servicio</w:t>
+      </w:r>
+      <w:r>
+        <w:rPr>
+          <w:b w:val="false"/>
+          <w:bCs w:val="false"/>
+          <w:i w:val="false"/>
+          <w:iCs w:val="false"/>
+          <w:strike w:val="false"/>
+          <w:dstrike w:val="false"/>
+          <w:outline w:val="false"/>
+          <w:shadow w:val="false"/>
+          <w:color w:val="000000"/>
+          <w:sz w:val="24"/>
+          <w:szCs w:val="24"/>
+          <w:u w:val="none"/>
+        </w:rPr>
+        <w:t>.</w:t>
+      </w:r>
+    </w:p>
+    <w:p>
+      <w:pPr>
+        <w:pStyle w:val="Contenidodelatabla"/>
+        <w:bidi w:val="0"/>
+        <w:jc w:val="left"/>
+        <w:rPr>
+          <w:rFonts w:ascii="Liberation Serif" w:hAnsi="Liberation Serif"/>
+          <w:b w:val="false"/>
+          <w:b w:val="false"/>
+          <w:bCs w:val="false"/>
+          <w:i w:val="false"/>
+          <w:i w:val="false"/>
+          <w:iCs w:val="false"/>
+          <w:strike w:val="false"/>
+          <w:dstrike w:val="false"/>
+          <w:outline w:val="false"/>
+          <w:shadow w:val="false"/>
+          <w:color w:val="000000"/>
+          <w:sz w:val="24"/>
+          <w:szCs w:val="24"/>
+          <w:u w:val="none"/>
+        </w:rPr>
+      </w:pPr>
+      <w:r>
+        <w:rPr>
+          <w:b w:val="false"/>
+          <w:bCs w:val="false"/>
+          <w:i w:val="false"/>
+          <w:iCs w:val="false"/>
+          <w:strike w:val="false"/>
+          <w:dstrike w:val="false"/>
+          <w:outline w:val="false"/>
+          <w:shadow w:val="false"/>
+          <w:color w:val="000000"/>
+          <w:sz w:val="24"/>
+          <w:szCs w:val="24"/>
+          <w:u w:val="none"/>
+        </w:rPr>
+      </w:r>
+    </w:p>
+    <w:p>
+      <w:pPr>
+        <w:pStyle w:val="Contenidodelatabla"/>
+        <w:bidi w:val="0"/>
+        <w:jc w:val="left"/>
+        <w:rPr>
+          <w:rFonts w:ascii="Liberation Serif" w:hAnsi="Liberation Serif"/>
+          <w:b w:val="false"/>
+          <w:b w:val="false"/>
+          <w:bCs w:val="false"/>
+          <w:i w:val="false"/>
+          <w:i w:val="false"/>
+          <w:iCs w:val="false"/>
+          <w:strike w:val="false"/>
+          <w:dstrike w:val="false"/>
+          <w:outline w:val="false"/>
+          <w:shadow w:val="false"/>
+          <w:color w:val="000000"/>
+          <w:sz w:val="24"/>
+          <w:szCs w:val="24"/>
+          <w:u w:val="none"/>
+        </w:rPr>
+      </w:pPr>
+      <w:r>
+        <w:rPr>
+          <w:b w:val="false"/>
+          <w:bCs w:val="false"/>
+          <w:i w:val="false"/>
+          <w:iCs w:val="false"/>
+          <w:strike w:val="false"/>
+          <w:dstrike w:val="false"/>
+          <w:outline w:val="false"/>
+          <w:shadow w:val="false"/>
+          <w:color w:val="000000"/>
+          <w:sz w:val="24"/>
+          <w:szCs w:val="24"/>
+          <w:u w:val="none"/>
+        </w:rPr>
+        <w:tab/>
+        <w:t>HU-002: Login de usuario fallido.</w:t>
+      </w:r>
+    </w:p>
+    <w:p>
+      <w:pPr>
+        <w:pStyle w:val="Contenidodelatabla"/>
+        <w:numPr>
+          <w:ilvl w:val="1"/>
+          <w:numId w:val="7"/>
+        </w:numPr>
+        <w:bidi w:val="0"/>
+        <w:jc w:val="left"/>
+        <w:rPr>
+          <w:rFonts w:ascii="Liberation Serif" w:hAnsi="Liberation Serif"/>
+          <w:b w:val="false"/>
+          <w:b w:val="false"/>
+          <w:bCs w:val="false"/>
+          <w:i w:val="false"/>
+          <w:i w:val="false"/>
+          <w:iCs w:val="false"/>
+          <w:strike w:val="false"/>
+          <w:dstrike w:val="false"/>
+          <w:outline w:val="false"/>
+          <w:shadow w:val="false"/>
+          <w:color w:val="000000"/>
+          <w:sz w:val="24"/>
+          <w:szCs w:val="24"/>
+          <w:u w:val="none"/>
+        </w:rPr>
+      </w:pPr>
+      <w:r>
+        <w:rPr>
+          <w:b w:val="false"/>
+          <w:bCs w:val="false"/>
+          <w:i w:val="false"/>
+          <w:iCs w:val="false"/>
+          <w:strike w:val="false"/>
+          <w:dstrike w:val="false"/>
+          <w:outline w:val="false"/>
+          <w:shadow w:val="false"/>
+          <w:color w:val="000000"/>
+          <w:sz w:val="24"/>
+          <w:szCs w:val="24"/>
+          <w:u w:val="none"/>
+        </w:rPr>
+        <w:t>CA-</w:t>
+      </w:r>
+      <w:r>
+        <w:rPr>
+          <w:b w:val="false"/>
+          <w:bCs w:val="false"/>
+          <w:i w:val="false"/>
+          <w:iCs w:val="false"/>
+          <w:strike w:val="false"/>
+          <w:dstrike w:val="false"/>
+          <w:outline w:val="false"/>
+          <w:shadow w:val="false"/>
+          <w:color w:val="000000"/>
+          <w:sz w:val="24"/>
+          <w:szCs w:val="24"/>
+          <w:u w:val="none"/>
+        </w:rPr>
+        <w:t>3</w:t>
+      </w:r>
+    </w:p>
+    <w:p>
+      <w:pPr>
+        <w:pStyle w:val="Contenidodelatabla"/>
+        <w:widowControl/>
+        <w:numPr>
+          <w:ilvl w:val="0"/>
+          <w:numId w:val="0"/>
+        </w:numPr>
+        <w:suppressLineNumbers/>
+        <w:suppressAutoHyphens w:val="true"/>
+        <w:bidi w:val="0"/>
+        <w:spacing w:before="0" w:after="0"/>
+        <w:ind w:left="1077" w:right="0" w:hanging="0"/>
+        <w:jc w:val="left"/>
+        <w:rPr/>
+      </w:pPr>
+      <w:r>
+        <w:rPr>
+          <w:b w:val="false"/>
+          <w:bCs w:val="false"/>
+          <w:i w:val="false"/>
+          <w:iCs w:val="false"/>
+          <w:strike w:val="false"/>
+          <w:dstrike w:val="false"/>
+          <w:outline w:val="false"/>
+          <w:shadow w:val="false"/>
+          <w:color w:val="000000"/>
+          <w:sz w:val="24"/>
+          <w:szCs w:val="24"/>
+          <w:u w:val="none"/>
+        </w:rPr>
+        <w:t>S</w:t>
+      </w:r>
+      <w:r>
+        <w:rPr>
+          <w:b w:val="false"/>
+          <w:bCs w:val="false"/>
+          <w:i w:val="false"/>
+          <w:iCs w:val="false"/>
+          <w:strike w:val="false"/>
+          <w:dstrike w:val="false"/>
+          <w:outline w:val="false"/>
+          <w:shadow w:val="false"/>
+          <w:color w:val="000000"/>
+          <w:sz w:val="24"/>
+          <w:szCs w:val="24"/>
+          <w:u w:val="none"/>
+        </w:rPr>
+        <w:t xml:space="preserve">e debe verificar que la aplicación </w:t>
+      </w:r>
+      <w:r>
+        <w:rPr>
+          <w:rFonts w:eastAsia="Noto Serif CJK SC" w:cs="Noto Sans Devanagari"/>
+          <w:b w:val="false"/>
+          <w:bCs w:val="false"/>
+          <w:i w:val="false"/>
+          <w:iCs w:val="false"/>
+          <w:strike w:val="false"/>
+          <w:dstrike w:val="false"/>
+          <w:outline w:val="false"/>
+          <w:shadow w:val="false"/>
+          <w:color w:val="000000"/>
+          <w:kern w:val="2"/>
+          <w:sz w:val="24"/>
+          <w:szCs w:val="24"/>
+          <w:u w:val="none"/>
+          <w:lang w:val="es-CO" w:eastAsia="zh-CN" w:bidi="hi-IN"/>
+        </w:rPr>
+        <w:t>envíe al cliente</w:t>
+      </w:r>
+      <w:r>
+        <w:rPr>
+          <w:b w:val="false"/>
+          <w:bCs w:val="false"/>
+          <w:i w:val="false"/>
+          <w:iCs w:val="false"/>
+          <w:strike w:val="false"/>
+          <w:dstrike w:val="false"/>
+          <w:outline w:val="false"/>
+          <w:shadow w:val="false"/>
+          <w:color w:val="000000"/>
+          <w:sz w:val="24"/>
+          <w:szCs w:val="24"/>
+          <w:u w:val="none"/>
+        </w:rPr>
+        <w:t xml:space="preserve"> un mensaje de error en caso de errar el usuario o la contraseña en la sección de login.</w:t>
+      </w:r>
+    </w:p>
+    <w:p>
+      <w:pPr>
+        <w:pStyle w:val="Contenidodelatabla"/>
+        <w:suppressLineNumbers/>
+        <w:bidi w:val="0"/>
+        <w:ind w:left="0" w:right="0" w:hanging="0"/>
+        <w:jc w:val="left"/>
+        <w:rPr>
+          <w:rFonts w:ascii="Liberation Serif" w:hAnsi="Liberation Serif"/>
+          <w:b w:val="false"/>
+          <w:b w:val="false"/>
+          <w:bCs w:val="false"/>
+          <w:i w:val="false"/>
+          <w:i w:val="false"/>
+          <w:iCs w:val="false"/>
+          <w:strike w:val="false"/>
+          <w:dstrike w:val="false"/>
+          <w:outline w:val="false"/>
+          <w:shadow w:val="false"/>
+          <w:color w:val="000000"/>
+          <w:sz w:val="24"/>
+          <w:szCs w:val="24"/>
+          <w:u w:val="none"/>
+        </w:rPr>
+      </w:pPr>
+      <w:r>
+        <w:rPr>
+          <w:b w:val="false"/>
+          <w:bCs w:val="false"/>
+          <w:i w:val="false"/>
+          <w:iCs w:val="false"/>
+          <w:strike w:val="false"/>
+          <w:dstrike w:val="false"/>
+          <w:outline w:val="false"/>
+          <w:shadow w:val="false"/>
+          <w:color w:val="000000"/>
+          <w:sz w:val="24"/>
+          <w:szCs w:val="24"/>
+          <w:u w:val="none"/>
+        </w:rPr>
+      </w:r>
+    </w:p>
+    <w:p>
+      <w:pPr>
+        <w:pStyle w:val="Contenidodelatabla"/>
+        <w:suppressLineNumbers/>
+        <w:bidi w:val="0"/>
+        <w:ind w:left="0" w:right="0" w:hanging="0"/>
+        <w:jc w:val="left"/>
+        <w:rPr>
+          <w:b/>
+          <w:b/>
+          <w:bCs/>
+          <w:i w:val="false"/>
+          <w:i w:val="false"/>
+          <w:iCs w:val="false"/>
+        </w:rPr>
+      </w:pPr>
+      <w:r>
+        <w:rPr>
+          <w:b/>
+          <w:bCs/>
+          <w:i w:val="false"/>
+          <w:iCs w:val="false"/>
+          <w:strike w:val="false"/>
+          <w:dstrike w:val="false"/>
+          <w:outline w:val="false"/>
+          <w:shadow w:val="false"/>
+          <w:color w:val="000000"/>
+          <w:sz w:val="24"/>
+          <w:szCs w:val="24"/>
+          <w:u w:val="none"/>
+        </w:rPr>
+        <w:tab/>
+        <w:t>Estrategia de datos</w:t>
+      </w:r>
+    </w:p>
+    <w:p>
+      <w:pPr>
+        <w:pStyle w:val="Contenidodelatabla"/>
+        <w:suppressLineNumbers/>
+        <w:bidi w:val="0"/>
+        <w:ind w:left="737" w:right="0" w:hanging="0"/>
+        <w:jc w:val="left"/>
+        <w:rPr/>
+      </w:pPr>
+      <w:r>
+        <w:rPr>
+          <w:b w:val="false"/>
+          <w:bCs w:val="false"/>
+          <w:i w:val="false"/>
+          <w:iCs w:val="false"/>
+          <w:strike w:val="false"/>
+          <w:dstrike w:val="false"/>
+          <w:outline w:val="false"/>
+          <w:shadow w:val="false"/>
+          <w:color w:val="000000"/>
+          <w:sz w:val="24"/>
+          <w:szCs w:val="24"/>
+          <w:u w:val="none"/>
+        </w:rPr>
+        <w:t>Se debe contar con al menos un nombre de usuario y contraseña validos para realizar la verificación. De preferencia seria ideal contar con una base de datos dummy de usuarios y contraseñas previamente registrados en la aplicación.</w:t>
+      </w:r>
+    </w:p>
+    <w:p>
+      <w:pPr>
+        <w:pStyle w:val="Contenidodelatabla"/>
+        <w:suppressLineNumbers/>
+        <w:bidi w:val="0"/>
+        <w:ind w:left="737" w:right="0" w:hanging="0"/>
+        <w:jc w:val="left"/>
+        <w:rPr>
+          <w:rFonts w:ascii="Liberation Serif" w:hAnsi="Liberation Serif"/>
+          <w:b w:val="false"/>
+          <w:b w:val="false"/>
+          <w:bCs w:val="false"/>
+          <w:i w:val="false"/>
+          <w:i w:val="false"/>
+          <w:iCs w:val="false"/>
+          <w:strike w:val="false"/>
+          <w:dstrike w:val="false"/>
+          <w:outline w:val="false"/>
+          <w:shadow w:val="false"/>
+          <w:color w:val="000000"/>
+          <w:sz w:val="24"/>
+          <w:szCs w:val="24"/>
+          <w:u w:val="none"/>
+        </w:rPr>
+      </w:pPr>
+      <w:r>
+        <w:rPr>
+          <w:b w:val="false"/>
+          <w:bCs w:val="false"/>
+          <w:i w:val="false"/>
+          <w:iCs w:val="false"/>
+          <w:strike w:val="false"/>
+          <w:dstrike w:val="false"/>
+          <w:outline w:val="false"/>
+          <w:shadow w:val="false"/>
+          <w:color w:val="000000"/>
+          <w:sz w:val="24"/>
+          <w:szCs w:val="24"/>
+          <w:u w:val="none"/>
+        </w:rPr>
+      </w:r>
+    </w:p>
+    <w:p>
+      <w:pPr>
+        <w:pStyle w:val="Contenidodelatabla"/>
+        <w:suppressLineNumbers/>
+        <w:bidi w:val="0"/>
+        <w:ind w:left="737" w:right="0" w:hanging="0"/>
+        <w:jc w:val="left"/>
+        <w:rPr>
+          <w:rFonts w:ascii="Liberation Serif" w:hAnsi="Liberation Serif"/>
+          <w:b w:val="false"/>
+          <w:b w:val="false"/>
+          <w:bCs w:val="false"/>
+          <w:i w:val="false"/>
+          <w:i w:val="false"/>
+          <w:iCs w:val="false"/>
+          <w:strike w:val="false"/>
+          <w:dstrike w:val="false"/>
+          <w:outline w:val="false"/>
+          <w:shadow w:val="false"/>
+          <w:color w:val="000000"/>
+          <w:sz w:val="24"/>
+          <w:szCs w:val="24"/>
+          <w:u w:val="none"/>
+        </w:rPr>
+      </w:pPr>
+      <w:r>
+        <w:rPr>
+          <w:b w:val="false"/>
+          <w:bCs w:val="false"/>
+          <w:i w:val="false"/>
+          <w:iCs w:val="false"/>
+          <w:strike w:val="false"/>
+          <w:dstrike w:val="false"/>
+          <w:outline w:val="false"/>
+          <w:shadow w:val="false"/>
+          <w:color w:val="000000"/>
+          <w:sz w:val="24"/>
+          <w:szCs w:val="24"/>
+          <w:u w:val="none"/>
+        </w:rPr>
+      </w:r>
+    </w:p>
+    <w:p>
+      <w:pPr>
+        <w:pStyle w:val="Contenidodelatabla"/>
+        <w:numPr>
+          <w:ilvl w:val="0"/>
+          <w:numId w:val="8"/>
+        </w:numPr>
+        <w:suppressLineNumbers/>
+        <w:bidi w:val="0"/>
+        <w:ind w:left="737" w:right="0" w:hanging="397"/>
+        <w:jc w:val="left"/>
+        <w:rPr/>
+      </w:pPr>
+      <w:r>
+        <w:rPr>
+          <w:b w:val="false"/>
+          <w:bCs w:val="false"/>
+          <w:i w:val="false"/>
+          <w:iCs w:val="false"/>
+          <w:strike w:val="false"/>
+          <w:dstrike w:val="false"/>
+          <w:outline w:val="false"/>
+          <w:shadow w:val="false"/>
+          <w:color w:val="000000"/>
+          <w:sz w:val="24"/>
+          <w:szCs w:val="24"/>
+          <w:u w:val="none"/>
+        </w:rPr>
+        <w:t>CRONOGRAMA DE ENTREGAS O DESPLIEGUE</w:t>
       </w:r>
     </w:p>
     <w:p>
@@ -2210,88 +2929,44 @@
         </w:numPr>
         <w:suppressLineNumbers/>
         <w:bidi w:val="0"/>
-        <w:ind w:left="2157" w:right="0" w:hanging="0"/>
-        <w:jc w:val="left"/>
-        <w:rPr/>
-      </w:pPr>
-      <w:r>
-        <w:rPr>
-          <w:b w:val="false"/>
-          <w:bCs w:val="false"/>
-          <w:i w:val="false"/>
-          <w:iCs w:val="false"/>
-          <w:strike w:val="false"/>
-          <w:dstrike w:val="false"/>
-          <w:outline w:val="false"/>
-          <w:shadow w:val="false"/>
-          <w:color w:val="000000"/>
-          <w:sz w:val="24"/>
-          <w:szCs w:val="24"/>
-          <w:u w:val="none"/>
-        </w:rPr>
-        <w:t xml:space="preserve">Se debe verificar que la aplicación cuente </w:t>
-      </w:r>
-      <w:r>
-        <w:rPr>
-          <w:b w:val="false"/>
-          <w:bCs w:val="false"/>
-          <w:i w:val="false"/>
-          <w:iCs w:val="false"/>
-          <w:strike w:val="false"/>
-          <w:dstrike w:val="false"/>
-          <w:outline w:val="false"/>
-          <w:shadow w:val="false"/>
-          <w:color w:val="000000"/>
-          <w:sz w:val="24"/>
-          <w:szCs w:val="24"/>
-          <w:u w:val="none"/>
-        </w:rPr>
-        <w:t>con una sección de login para que el usuario ingrese a su cuenta (caja de texto de usuario y de contraseña).</w:t>
-      </w:r>
-    </w:p>
-    <w:p>
-      <w:pPr>
-        <w:pStyle w:val="Contenidodelatabla"/>
-        <w:numPr>
-          <w:ilvl w:val="1"/>
-          <w:numId w:val="7"/>
-        </w:numPr>
-        <w:bidi w:val="0"/>
-        <w:jc w:val="left"/>
-        <w:rPr>
-          <w:rFonts w:ascii="Liberation Serif" w:hAnsi="Liberation Serif"/>
-          <w:b w:val="false"/>
-          <w:b w:val="false"/>
-          <w:bCs w:val="false"/>
-          <w:i w:val="false"/>
-          <w:i w:val="false"/>
-          <w:iCs w:val="false"/>
-          <w:strike w:val="false"/>
-          <w:dstrike w:val="false"/>
-          <w:outline w:val="false"/>
-          <w:shadow w:val="false"/>
-          <w:color w:val="000000"/>
-          <w:sz w:val="24"/>
-          <w:szCs w:val="24"/>
-          <w:u w:val="none"/>
-        </w:rPr>
-      </w:pPr>
-      <w:r>
-        <w:rPr>
-          <w:b w:val="false"/>
-          <w:bCs w:val="false"/>
-          <w:i w:val="false"/>
-          <w:iCs w:val="false"/>
-          <w:strike w:val="false"/>
-          <w:dstrike w:val="false"/>
-          <w:outline w:val="false"/>
-          <w:shadow w:val="false"/>
-          <w:color w:val="000000"/>
-          <w:sz w:val="24"/>
-          <w:szCs w:val="24"/>
-          <w:u w:val="none"/>
-        </w:rPr>
-        <w:t>CA-2</w:t>
+        <w:ind w:left="1060" w:right="0" w:hanging="0"/>
+        <w:jc w:val="left"/>
+        <w:rPr/>
+      </w:pPr>
+      <w:r>
+        <w:rPr>
+          <w:b w:val="false"/>
+          <w:bCs w:val="false"/>
+          <w:i w:val="false"/>
+          <w:iCs w:val="false"/>
+          <w:strike w:val="false"/>
+          <w:dstrike w:val="false"/>
+          <w:outline w:val="false"/>
+          <w:shadow w:val="false"/>
+          <w:color w:val="000000"/>
+          <w:sz w:val="24"/>
+          <w:szCs w:val="24"/>
+          <w:u w:val="none"/>
+        </w:rPr>
+        <w:t xml:space="preserve">Se debe entregar la aplicación y los datos de usuario a QA por lo menos tres días antes de la finalización del </w:t>
+      </w:r>
+      <w:r>
+        <w:rPr>
+          <w:b w:val="false"/>
+          <w:bCs w:val="false"/>
+          <w:i w:val="false"/>
+          <w:iCs w:val="false"/>
+          <w:strike w:val="false"/>
+          <w:dstrike w:val="false"/>
+          <w:outline w:val="false"/>
+          <w:shadow w:val="false"/>
+          <w:color w:val="000000"/>
+          <w:sz w:val="24"/>
+          <w:szCs w:val="24"/>
+          <w:u w:val="none"/>
+          <w:lang w:val="en-US"/>
+        </w:rPr>
+        <w:t>sprint.</w:t>
       </w:r>
     </w:p>
     <w:p>
@@ -2303,105 +2978,72 @@
         </w:numPr>
         <w:suppressLineNumbers/>
         <w:bidi w:val="0"/>
-        <w:ind w:left="2157" w:right="0" w:hanging="0"/>
-        <w:jc w:val="left"/>
-        <w:rPr/>
-      </w:pPr>
-      <w:r>
-        <w:rPr>
-          <w:b w:val="false"/>
-          <w:bCs w:val="false"/>
-          <w:i w:val="false"/>
-          <w:iCs w:val="false"/>
-          <w:strike w:val="false"/>
-          <w:dstrike w:val="false"/>
-          <w:outline w:val="false"/>
-          <w:shadow w:val="false"/>
-          <w:color w:val="000000"/>
-          <w:sz w:val="24"/>
-          <w:szCs w:val="24"/>
-          <w:u w:val="none"/>
-        </w:rPr>
-        <w:t>Se debe verificar que la aplicación cuente</w:t>
-      </w:r>
-      <w:r>
-        <w:rPr>
-          <w:b w:val="false"/>
-          <w:bCs w:val="false"/>
-          <w:i w:val="false"/>
-          <w:iCs w:val="false"/>
-          <w:strike w:val="false"/>
-          <w:dstrike w:val="false"/>
-          <w:outline w:val="false"/>
-          <w:shadow w:val="false"/>
-          <w:color w:val="000000"/>
-          <w:sz w:val="24"/>
-          <w:szCs w:val="24"/>
-          <w:u w:val="none"/>
-        </w:rPr>
-        <w:t xml:space="preserve"> con un botón de login en la sección de </w:t>
-      </w:r>
-      <w:r>
-        <w:rPr>
-          <w:b w:val="false"/>
-          <w:bCs w:val="false"/>
-          <w:i w:val="false"/>
-          <w:iCs w:val="false"/>
-          <w:strike w:val="false"/>
-          <w:dstrike w:val="false"/>
-          <w:outline w:val="false"/>
-          <w:shadow w:val="false"/>
-          <w:color w:val="000000"/>
-          <w:sz w:val="24"/>
-          <w:szCs w:val="24"/>
-          <w:u w:val="none"/>
-        </w:rPr>
-        <w:t>login.</w:t>
+        <w:ind w:left="1060" w:right="0" w:hanging="0"/>
+        <w:jc w:val="left"/>
+        <w:rPr>
+          <w:rFonts w:ascii="Liberation Serif" w:hAnsi="Liberation Serif"/>
+          <w:b w:val="false"/>
+          <w:b w:val="false"/>
+          <w:bCs w:val="false"/>
+          <w:i w:val="false"/>
+          <w:i w:val="false"/>
+          <w:iCs w:val="false"/>
+          <w:strike w:val="false"/>
+          <w:dstrike w:val="false"/>
+          <w:outline w:val="false"/>
+          <w:shadow w:val="false"/>
+          <w:color w:val="000000"/>
+          <w:sz w:val="24"/>
+          <w:szCs w:val="24"/>
+          <w:u w:val="none"/>
+        </w:rPr>
+      </w:pPr>
+      <w:r>
+        <w:rPr>
+          <w:b w:val="false"/>
+          <w:bCs w:val="false"/>
+          <w:i w:val="false"/>
+          <w:iCs w:val="false"/>
+          <w:strike w:val="false"/>
+          <w:dstrike w:val="false"/>
+          <w:outline w:val="false"/>
+          <w:shadow w:val="false"/>
+          <w:color w:val="000000"/>
+          <w:sz w:val="24"/>
+          <w:szCs w:val="24"/>
+          <w:u w:val="none"/>
+        </w:rPr>
       </w:r>
     </w:p>
     <w:p>
       <w:pPr>
         <w:pStyle w:val="Contenidodelatabla"/>
         <w:numPr>
-          <w:ilvl w:val="1"/>
+          <w:ilvl w:val="0"/>
           <w:numId w:val="8"/>
         </w:numPr>
-        <w:bidi w:val="0"/>
-        <w:jc w:val="left"/>
-        <w:rPr>
-          <w:rFonts w:ascii="Liberation Serif" w:hAnsi="Liberation Serif"/>
-          <w:b w:val="false"/>
-          <w:b w:val="false"/>
-          <w:bCs w:val="false"/>
-          <w:i w:val="false"/>
-          <w:i w:val="false"/>
-          <w:iCs w:val="false"/>
-          <w:strike w:val="false"/>
-          <w:dstrike w:val="false"/>
-          <w:outline w:val="false"/>
-          <w:shadow w:val="false"/>
-          <w:color w:val="000000"/>
-          <w:sz w:val="24"/>
-          <w:szCs w:val="24"/>
-          <w:u w:val="none"/>
-        </w:rPr>
-      </w:pPr>
-      <w:r>
-        <w:rPr>
-          <w:b w:val="false"/>
-          <w:bCs w:val="false"/>
-          <w:i w:val="false"/>
-          <w:iCs w:val="false"/>
-          <w:strike w:val="false"/>
-          <w:dstrike w:val="false"/>
-          <w:outline w:val="false"/>
-          <w:shadow w:val="false"/>
-          <w:color w:val="000000"/>
-          <w:sz w:val="24"/>
-          <w:szCs w:val="24"/>
-          <w:u w:val="none"/>
-        </w:rPr>
-        <w:t>CA-3</w:t>
+        <w:suppressLineNumbers/>
+        <w:bidi w:val="0"/>
+        <w:ind w:left="737" w:right="0" w:hanging="397"/>
+        <w:jc w:val="left"/>
+        <w:rPr/>
+      </w:pPr>
+      <w:r>
+        <w:rPr>
+          <w:b w:val="false"/>
+          <w:bCs w:val="false"/>
+          <w:i w:val="false"/>
+          <w:iCs w:val="false"/>
+          <w:strike w:val="false"/>
+          <w:dstrike w:val="false"/>
+          <w:outline w:val="false"/>
+          <w:shadow w:val="false"/>
+          <w:color w:val="000000"/>
+          <w:sz w:val="24"/>
+          <w:szCs w:val="24"/>
+          <w:u w:val="none"/>
+        </w:rPr>
+        <w:t>OTROS TIPOS DE PRUEBAS</w:t>
       </w:r>
     </w:p>
     <w:p>
@@ -2413,186 +3055,26 @@
         </w:numPr>
         <w:suppressLineNumbers/>
         <w:bidi w:val="0"/>
-        <w:ind w:left="2157" w:right="0" w:hanging="0"/>
-        <w:jc w:val="left"/>
-        <w:rPr/>
-      </w:pPr>
-      <w:r>
-        <w:rPr>
-          <w:b w:val="false"/>
-          <w:bCs w:val="false"/>
-          <w:i w:val="false"/>
-          <w:iCs w:val="false"/>
-          <w:strike w:val="false"/>
-          <w:dstrike w:val="false"/>
-          <w:outline w:val="false"/>
-          <w:shadow w:val="false"/>
-          <w:color w:val="000000"/>
-          <w:sz w:val="24"/>
-          <w:szCs w:val="24"/>
-          <w:u w:val="none"/>
-        </w:rPr>
-        <w:t>Luego de presionar el botón de login, se debe verificar que la aplicación muestra</w:t>
-      </w:r>
-      <w:r>
-        <w:rPr>
-          <w:b w:val="false"/>
-          <w:bCs w:val="false"/>
-          <w:i w:val="false"/>
-          <w:iCs w:val="false"/>
-          <w:strike w:val="false"/>
-          <w:dstrike w:val="false"/>
-          <w:outline w:val="false"/>
-          <w:shadow w:val="false"/>
-          <w:color w:val="000000"/>
-          <w:sz w:val="24"/>
-          <w:szCs w:val="24"/>
-          <w:u w:val="none"/>
-        </w:rPr>
-        <w:t xml:space="preserve"> un mensaje de bienvenida al usuario en caso de login exitoso.</w:t>
-      </w:r>
-    </w:p>
-    <w:p>
-      <w:pPr>
-        <w:pStyle w:val="Contenidodelatabla"/>
-        <w:bidi w:val="0"/>
-        <w:jc w:val="left"/>
-        <w:rPr>
-          <w:rFonts w:ascii="Liberation Serif" w:hAnsi="Liberation Serif"/>
-          <w:b w:val="false"/>
-          <w:b w:val="false"/>
-          <w:bCs w:val="false"/>
-          <w:i w:val="false"/>
-          <w:i w:val="false"/>
-          <w:iCs w:val="false"/>
-          <w:strike w:val="false"/>
-          <w:dstrike w:val="false"/>
-          <w:outline w:val="false"/>
-          <w:shadow w:val="false"/>
-          <w:color w:val="000000"/>
-          <w:sz w:val="24"/>
-          <w:szCs w:val="24"/>
-          <w:u w:val="none"/>
-        </w:rPr>
-      </w:pPr>
-      <w:r>
-        <w:rPr>
-          <w:b w:val="false"/>
-          <w:bCs w:val="false"/>
-          <w:i w:val="false"/>
-          <w:iCs w:val="false"/>
-          <w:strike w:val="false"/>
-          <w:dstrike w:val="false"/>
-          <w:outline w:val="false"/>
-          <w:shadow w:val="false"/>
-          <w:color w:val="000000"/>
-          <w:sz w:val="24"/>
-          <w:szCs w:val="24"/>
-          <w:u w:val="none"/>
-        </w:rPr>
-      </w:r>
-    </w:p>
-    <w:p>
-      <w:pPr>
-        <w:pStyle w:val="Contenidodelatabla"/>
-        <w:bidi w:val="0"/>
-        <w:jc w:val="left"/>
-        <w:rPr>
-          <w:rFonts w:ascii="Liberation Serif" w:hAnsi="Liberation Serif"/>
-          <w:b w:val="false"/>
-          <w:b w:val="false"/>
-          <w:bCs w:val="false"/>
-          <w:i w:val="false"/>
-          <w:i w:val="false"/>
-          <w:iCs w:val="false"/>
-          <w:strike w:val="false"/>
-          <w:dstrike w:val="false"/>
-          <w:outline w:val="false"/>
-          <w:shadow w:val="false"/>
-          <w:color w:val="000000"/>
-          <w:sz w:val="24"/>
-          <w:szCs w:val="24"/>
-          <w:u w:val="none"/>
-        </w:rPr>
-      </w:pPr>
-      <w:r>
-        <w:rPr>
-          <w:b w:val="false"/>
-          <w:bCs w:val="false"/>
-          <w:i w:val="false"/>
-          <w:iCs w:val="false"/>
-          <w:strike w:val="false"/>
-          <w:dstrike w:val="false"/>
-          <w:outline w:val="false"/>
-          <w:shadow w:val="false"/>
-          <w:color w:val="000000"/>
-          <w:sz w:val="24"/>
-          <w:szCs w:val="24"/>
-          <w:u w:val="none"/>
-        </w:rPr>
-        <w:tab/>
-      </w:r>
-      <w:r>
-        <w:rPr>
-          <w:b w:val="false"/>
-          <w:bCs w:val="false"/>
-          <w:i w:val="false"/>
-          <w:iCs w:val="false"/>
-          <w:strike w:val="false"/>
-          <w:dstrike w:val="false"/>
-          <w:outline w:val="false"/>
-          <w:shadow w:val="false"/>
-          <w:color w:val="000000"/>
-          <w:sz w:val="24"/>
-          <w:szCs w:val="24"/>
-          <w:u w:val="none"/>
-        </w:rPr>
-        <w:t>HU-002: Login de usuario fallido.</w:t>
-      </w:r>
-    </w:p>
-    <w:p>
-      <w:pPr>
-        <w:pStyle w:val="Contenidodelatabla"/>
-        <w:numPr>
-          <w:ilvl w:val="1"/>
-          <w:numId w:val="9"/>
-        </w:numPr>
-        <w:bidi w:val="0"/>
-        <w:jc w:val="left"/>
-        <w:rPr>
-          <w:rFonts w:ascii="Liberation Serif" w:hAnsi="Liberation Serif"/>
-          <w:b w:val="false"/>
-          <w:b w:val="false"/>
-          <w:bCs w:val="false"/>
-          <w:i w:val="false"/>
-          <w:i w:val="false"/>
-          <w:iCs w:val="false"/>
-          <w:strike w:val="false"/>
-          <w:dstrike w:val="false"/>
-          <w:outline w:val="false"/>
-          <w:shadow w:val="false"/>
-          <w:color w:val="000000"/>
-          <w:sz w:val="24"/>
-          <w:szCs w:val="24"/>
-          <w:u w:val="none"/>
-        </w:rPr>
-      </w:pPr>
-      <w:r>
-        <w:rPr>
-          <w:b w:val="false"/>
-          <w:bCs w:val="false"/>
-          <w:i w:val="false"/>
-          <w:iCs w:val="false"/>
-          <w:strike w:val="false"/>
-          <w:dstrike w:val="false"/>
-          <w:outline w:val="false"/>
-          <w:shadow w:val="false"/>
-          <w:color w:val="000000"/>
-          <w:sz w:val="24"/>
-          <w:szCs w:val="24"/>
-          <w:u w:val="none"/>
-        </w:rPr>
-        <w:t>CA-4</w:t>
+        <w:ind w:left="1060" w:right="0" w:hanging="0"/>
+        <w:jc w:val="left"/>
+        <w:rPr/>
+      </w:pPr>
+      <w:r>
+        <w:rPr>
+          <w:b w:val="false"/>
+          <w:bCs w:val="false"/>
+          <w:i w:val="false"/>
+          <w:iCs w:val="false"/>
+          <w:strike w:val="false"/>
+          <w:dstrike w:val="false"/>
+          <w:outline w:val="false"/>
+          <w:shadow w:val="false"/>
+          <w:color w:val="000000"/>
+          <w:sz w:val="24"/>
+          <w:szCs w:val="24"/>
+          <w:u w:val="none"/>
+        </w:rPr>
+        <w:t>Se recomienda también realizar los siguientes tipos de pruebas:</w:t>
       </w:r>
     </w:p>
     <w:p>
@@ -2600,47 +3082,61 @@
         <w:pStyle w:val="Contenidodelatabla"/>
         <w:numPr>
           <w:ilvl w:val="0"/>
-          <w:numId w:val="0"/>
+          <w:numId w:val="9"/>
         </w:numPr>
         <w:suppressLineNumbers/>
         <w:bidi w:val="0"/>
-        <w:ind w:left="2157" w:right="0" w:hanging="0"/>
-        <w:jc w:val="left"/>
-        <w:rPr/>
-      </w:pPr>
-      <w:r>
-        <w:rPr>
-          <w:b w:val="false"/>
-          <w:bCs w:val="false"/>
-          <w:i w:val="false"/>
-          <w:iCs w:val="false"/>
-          <w:strike w:val="false"/>
-          <w:dstrike w:val="false"/>
-          <w:outline w:val="false"/>
-          <w:shadow w:val="false"/>
-          <w:color w:val="000000"/>
-          <w:sz w:val="24"/>
-          <w:szCs w:val="24"/>
-          <w:u w:val="none"/>
-        </w:rPr>
-        <w:t xml:space="preserve">Luego de presionar el botón de login, se debe verificar que la aplicación muestre </w:t>
-      </w:r>
-      <w:r>
-        <w:rPr>
-          <w:b w:val="false"/>
-          <w:bCs w:val="false"/>
-          <w:i w:val="false"/>
-          <w:iCs w:val="false"/>
-          <w:strike w:val="false"/>
-          <w:dstrike w:val="false"/>
-          <w:outline w:val="false"/>
-          <w:shadow w:val="false"/>
-          <w:color w:val="000000"/>
-          <w:sz w:val="24"/>
-          <w:szCs w:val="24"/>
-          <w:u w:val="none"/>
-        </w:rPr>
-        <w:t>un mensaje de error en caso de errar el usuario o la contraseña en la sección de login.</w:t>
+        <w:ind w:left="1077" w:right="0" w:hanging="340"/>
+        <w:jc w:val="left"/>
+        <w:rPr/>
+      </w:pPr>
+      <w:r>
+        <w:rPr>
+          <w:b w:val="false"/>
+          <w:bCs w:val="false"/>
+          <w:i w:val="false"/>
+          <w:iCs w:val="false"/>
+          <w:strike w:val="false"/>
+          <w:dstrike w:val="false"/>
+          <w:outline w:val="false"/>
+          <w:shadow w:val="false"/>
+          <w:color w:val="000000"/>
+          <w:sz w:val="24"/>
+          <w:szCs w:val="24"/>
+          <w:u w:val="none"/>
+        </w:rPr>
+        <w:t>Pruebas de rendimiento</w:t>
+      </w:r>
+    </w:p>
+    <w:p>
+      <w:pPr>
+        <w:pStyle w:val="Contenidodelatabla"/>
+        <w:numPr>
+          <w:ilvl w:val="0"/>
+          <w:numId w:val="9"/>
+        </w:numPr>
+        <w:suppressLineNumbers/>
+        <w:bidi w:val="0"/>
+        <w:ind w:left="1077" w:right="0" w:hanging="340"/>
+        <w:jc w:val="left"/>
+        <w:rPr/>
+      </w:pPr>
+      <w:r>
+        <w:rPr>
+          <w:b w:val="false"/>
+          <w:bCs w:val="false"/>
+          <w:i w:val="false"/>
+          <w:iCs w:val="false"/>
+          <w:strike w:val="false"/>
+          <w:dstrike w:val="false"/>
+          <w:outline w:val="false"/>
+          <w:shadow w:val="false"/>
+          <w:color w:val="000000"/>
+          <w:sz w:val="24"/>
+          <w:szCs w:val="24"/>
+          <w:u w:val="none"/>
+        </w:rPr>
+        <w:t>Pruebas de seguridad</w:t>
       </w:r>
     </w:p>
     <w:p>
@@ -2648,7 +3144,7 @@
         <w:pStyle w:val="Contenidodelatabla"/>
         <w:suppressLineNumbers/>
         <w:bidi w:val="0"/>
-        <w:ind w:left="0" w:right="0" w:hanging="0"/>
+        <w:ind w:right="0" w:hanging="0"/>
         <w:jc w:val="left"/>
         <w:rPr>
           <w:rFonts w:ascii="Liberation Serif" w:hAnsi="Liberation Serif"/>
@@ -2669,143 +3165,20 @@
         </w:rPr>
       </w:pPr>
       <w:r>
-        <w:rPr/>
-      </w:r>
-    </w:p>
-    <w:p>
-      <w:pPr>
-        <w:pStyle w:val="Contenidodelatabla"/>
-        <w:suppressLineNumbers/>
-        <w:bidi w:val="0"/>
-        <w:ind w:left="0" w:right="0" w:hanging="0"/>
-        <w:jc w:val="left"/>
-        <w:rPr>
-          <w:b/>
-          <w:b/>
-          <w:bCs/>
-          <w:i w:val="false"/>
-          <w:i w:val="false"/>
-          <w:iCs w:val="false"/>
-        </w:rPr>
-      </w:pPr>
-      <w:r>
-        <w:rPr>
-          <w:b/>
-          <w:bCs/>
-          <w:i w:val="false"/>
-          <w:iCs w:val="false"/>
-          <w:strike w:val="false"/>
-          <w:dstrike w:val="false"/>
-          <w:outline w:val="false"/>
-          <w:shadow w:val="false"/>
-          <w:color w:val="000000"/>
-          <w:sz w:val="24"/>
-          <w:szCs w:val="24"/>
-          <w:u w:val="none"/>
-        </w:rPr>
-        <w:tab/>
-      </w:r>
-      <w:r>
-        <w:rPr>
-          <w:b/>
-          <w:bCs/>
-          <w:i w:val="false"/>
-          <w:iCs w:val="false"/>
-          <w:strike w:val="false"/>
-          <w:dstrike w:val="false"/>
-          <w:outline w:val="false"/>
-          <w:shadow w:val="false"/>
-          <w:color w:val="000000"/>
-          <w:sz w:val="24"/>
-          <w:szCs w:val="24"/>
-          <w:u w:val="none"/>
-        </w:rPr>
-        <w:t>Estrategia de datos</w:t>
-      </w:r>
-    </w:p>
-    <w:p>
-      <w:pPr>
-        <w:pStyle w:val="Contenidodelatabla"/>
-        <w:suppressLineNumbers/>
-        <w:bidi w:val="0"/>
-        <w:ind w:left="737" w:right="0" w:hanging="0"/>
-        <w:jc w:val="left"/>
-        <w:rPr/>
-      </w:pPr>
-      <w:r>
-        <w:rPr>
-          <w:b w:val="false"/>
-          <w:bCs w:val="false"/>
-          <w:i w:val="false"/>
-          <w:iCs w:val="false"/>
-          <w:strike w:val="false"/>
-          <w:dstrike w:val="false"/>
-          <w:outline w:val="false"/>
-          <w:shadow w:val="false"/>
-          <w:color w:val="000000"/>
-          <w:sz w:val="24"/>
-          <w:szCs w:val="24"/>
-          <w:u w:val="none"/>
-        </w:rPr>
-        <w:t>Se debe contar con al menos un nombre de usuario y contraseña validos para realizar la verificación. De preferencia seria ideal contar con una base de datos dummy de usuarios y contraseñas previamente registrados en la aplicación.</w:t>
-      </w:r>
-    </w:p>
-    <w:p>
-      <w:pPr>
-        <w:pStyle w:val="Contenidodelatabla"/>
-        <w:suppressLineNumbers/>
-        <w:bidi w:val="0"/>
-        <w:ind w:left="737" w:right="0" w:hanging="0"/>
-        <w:jc w:val="left"/>
-        <w:rPr>
-          <w:rFonts w:ascii="Liberation Serif" w:hAnsi="Liberation Serif"/>
-          <w:b w:val="false"/>
-          <w:b w:val="false"/>
-          <w:bCs w:val="false"/>
-          <w:i w:val="false"/>
-          <w:i w:val="false"/>
-          <w:iCs w:val="false"/>
-          <w:strike w:val="false"/>
-          <w:dstrike w:val="false"/>
-          <w:outline w:val="false"/>
-          <w:shadow w:val="false"/>
-          <w:color w:val="000000"/>
-          <w:sz w:val="24"/>
-          <w:szCs w:val="24"/>
-          <w:u w:val="none"/>
-        </w:rPr>
-      </w:pPr>
-      <w:r>
-        <w:rPr/>
-      </w:r>
-    </w:p>
-    <w:p>
-      <w:pPr>
-        <w:pStyle w:val="Contenidodelatabla"/>
-        <w:suppressLineNumbers/>
-        <w:bidi w:val="0"/>
-        <w:ind w:left="737" w:right="0" w:hanging="0"/>
-        <w:jc w:val="left"/>
-        <w:rPr>
-          <w:rFonts w:ascii="Liberation Serif" w:hAnsi="Liberation Serif"/>
-          <w:b w:val="false"/>
-          <w:b w:val="false"/>
-          <w:bCs w:val="false"/>
-          <w:i w:val="false"/>
-          <w:i w:val="false"/>
-          <w:iCs w:val="false"/>
-          <w:strike w:val="false"/>
-          <w:dstrike w:val="false"/>
-          <w:outline w:val="false"/>
-          <w:shadow w:val="false"/>
-          <w:color w:val="000000"/>
-          <w:sz w:val="24"/>
-          <w:szCs w:val="24"/>
-          <w:u w:val="none"/>
-        </w:rPr>
-      </w:pPr>
-      <w:r>
-        <w:rPr/>
+        <w:rPr>
+          <w:b w:val="false"/>
+          <w:bCs w:val="false"/>
+          <w:i w:val="false"/>
+          <w:iCs w:val="false"/>
+          <w:strike w:val="false"/>
+          <w:dstrike w:val="false"/>
+          <w:outline w:val="false"/>
+          <w:shadow w:val="false"/>
+          <w:color w:val="000000"/>
+          <w:sz w:val="24"/>
+          <w:szCs w:val="24"/>
+          <w:u w:val="none"/>
+        </w:rPr>
       </w:r>
     </w:p>
     <w:p>
@@ -2817,87 +3190,68 @@
         </w:numPr>
         <w:suppressLineNumbers/>
         <w:bidi w:val="0"/>
-        <w:ind w:left="737" w:right="0" w:hanging="397"/>
-        <w:jc w:val="left"/>
-        <w:rPr/>
-      </w:pPr>
-      <w:r>
-        <w:rPr>
-          <w:b w:val="false"/>
-          <w:bCs w:val="false"/>
-          <w:i w:val="false"/>
-          <w:iCs w:val="false"/>
-          <w:strike w:val="false"/>
-          <w:dstrike w:val="false"/>
-          <w:outline w:val="false"/>
-          <w:shadow w:val="false"/>
-          <w:color w:val="000000"/>
-          <w:sz w:val="24"/>
-          <w:szCs w:val="24"/>
-          <w:u w:val="none"/>
-        </w:rPr>
-        <w:t>CRONOGRAMA DE ENTREGAS O DESPLIEGUE</w:t>
+        <w:ind w:left="340" w:right="0" w:hanging="0"/>
+        <w:jc w:val="left"/>
+        <w:rPr/>
+      </w:pPr>
+      <w:r>
+        <w:rPr>
+          <w:b w:val="false"/>
+          <w:bCs w:val="false"/>
+          <w:i w:val="false"/>
+          <w:iCs w:val="false"/>
+          <w:strike w:val="false"/>
+          <w:dstrike w:val="false"/>
+          <w:outline w:val="false"/>
+          <w:shadow w:val="false"/>
+          <w:color w:val="000000"/>
+          <w:sz w:val="24"/>
+          <w:szCs w:val="24"/>
+          <w:u w:val="none"/>
+        </w:rPr>
+        <w:t>REQUERIMIENTOS</w:t>
       </w:r>
     </w:p>
     <w:p>
       <w:pPr>
         <w:pStyle w:val="Contenidodelatabla"/>
+        <w:widowControl/>
         <w:numPr>
           <w:ilvl w:val="0"/>
           <w:numId w:val="0"/>
         </w:numPr>
         <w:suppressLineNumbers/>
-        <w:bidi w:val="0"/>
-        <w:ind w:left="1060" w:right="0" w:hanging="0"/>
-        <w:jc w:val="left"/>
-        <w:rPr/>
-      </w:pPr>
-      <w:r>
-        <w:rPr>
-          <w:b w:val="false"/>
-          <w:bCs w:val="false"/>
-          <w:i w:val="false"/>
-          <w:iCs w:val="false"/>
-          <w:strike w:val="false"/>
-          <w:dstrike w:val="false"/>
-          <w:outline w:val="false"/>
-          <w:shadow w:val="false"/>
-          <w:color w:val="000000"/>
-          <w:sz w:val="24"/>
-          <w:szCs w:val="24"/>
-          <w:u w:val="none"/>
-        </w:rPr>
-        <w:t xml:space="preserve">Se debe entregar la aplicación y los datos de usuario a QA por lo menos tres días antes de la finalización del </w:t>
-      </w:r>
-      <w:r>
-        <w:rPr>
-          <w:b w:val="false"/>
-          <w:bCs w:val="false"/>
-          <w:i w:val="false"/>
-          <w:iCs w:val="false"/>
-          <w:strike w:val="false"/>
-          <w:dstrike w:val="false"/>
-          <w:outline w:val="false"/>
-          <w:shadow w:val="false"/>
-          <w:color w:val="000000"/>
-          <w:sz w:val="24"/>
-          <w:szCs w:val="24"/>
-          <w:u w:val="none"/>
-          <w:lang w:val="en-US"/>
-        </w:rPr>
-        <w:t>sprint.</w:t>
+        <w:suppressAutoHyphens w:val="true"/>
+        <w:bidi w:val="0"/>
+        <w:spacing w:before="0" w:after="0"/>
+        <w:ind w:left="737" w:right="0" w:hanging="0"/>
+        <w:jc w:val="left"/>
+        <w:rPr/>
+      </w:pPr>
+      <w:r>
+        <w:rPr>
+          <w:b w:val="false"/>
+          <w:bCs w:val="false"/>
+          <w:i w:val="false"/>
+          <w:iCs w:val="false"/>
+          <w:strike w:val="false"/>
+          <w:dstrike w:val="false"/>
+          <w:outline w:val="false"/>
+          <w:shadow w:val="false"/>
+          <w:color w:val="000000"/>
+          <w:sz w:val="24"/>
+          <w:szCs w:val="24"/>
+          <w:u w:val="none"/>
+        </w:rPr>
+        <w:t>Se requiere para la ejecución la base de datos dummy con los datos de usuario (nombre de usuario y contraseña), o en su defecto al menos un usuario debidamente registrado en la aplicación.</w:t>
       </w:r>
     </w:p>
     <w:p>
       <w:pPr>
         <w:pStyle w:val="Contenidodelatabla"/>
-        <w:numPr>
-          <w:ilvl w:val="0"/>
-          <w:numId w:val="0"/>
-        </w:numPr>
         <w:suppressLineNumbers/>
         <w:bidi w:val="0"/>
-        <w:ind w:left="1060" w:right="0" w:hanging="0"/>
+        <w:ind w:left="737" w:right="0" w:hanging="0"/>
         <w:jc w:val="left"/>
         <w:rPr>
           <w:rFonts w:ascii="Liberation Serif" w:hAnsi="Liberation Serif"/>
@@ -2918,69 +3272,20 @@
         </w:rPr>
       </w:pPr>
       <w:r>
-        <w:rPr/>
-      </w:r>
-    </w:p>
-    <w:p>
-      <w:pPr>
-        <w:pStyle w:val="Contenidodelatabla"/>
-        <w:numPr>
-          <w:ilvl w:val="0"/>
-          <w:numId w:val="10"/>
-        </w:numPr>
-        <w:suppressLineNumbers/>
-        <w:bidi w:val="0"/>
-        <w:ind w:left="737" w:right="0" w:hanging="397"/>
-        <w:jc w:val="left"/>
-        <w:rPr/>
-      </w:pPr>
-      <w:r>
-        <w:rPr>
-          <w:b w:val="false"/>
-          <w:bCs w:val="false"/>
-          <w:i w:val="false"/>
-          <w:iCs w:val="false"/>
-          <w:strike w:val="false"/>
-          <w:dstrike w:val="false"/>
-          <w:outline w:val="false"/>
-          <w:shadow w:val="false"/>
-          <w:color w:val="000000"/>
-          <w:sz w:val="24"/>
-          <w:szCs w:val="24"/>
-          <w:u w:val="none"/>
-        </w:rPr>
-        <w:t>OTROS TIPOS DE PRUEBAS</w:t>
-      </w:r>
-    </w:p>
-    <w:p>
-      <w:pPr>
-        <w:pStyle w:val="Contenidodelatabla"/>
-        <w:numPr>
-          <w:ilvl w:val="0"/>
-          <w:numId w:val="0"/>
-        </w:numPr>
-        <w:suppressLineNumbers/>
-        <w:bidi w:val="0"/>
-        <w:ind w:left="1060" w:right="0" w:hanging="0"/>
-        <w:jc w:val="left"/>
-        <w:rPr/>
-      </w:pPr>
-      <w:r>
-        <w:rPr>
-          <w:b w:val="false"/>
-          <w:bCs w:val="false"/>
-          <w:i w:val="false"/>
-          <w:iCs w:val="false"/>
-          <w:strike w:val="false"/>
-          <w:dstrike w:val="false"/>
-          <w:outline w:val="false"/>
-          <w:shadow w:val="false"/>
-          <w:color w:val="000000"/>
-          <w:sz w:val="24"/>
-          <w:szCs w:val="24"/>
-          <w:u w:val="none"/>
-        </w:rPr>
-        <w:t>Se recomienda también realizar los siguientes tipos de pruebas:</w:t>
+        <w:rPr>
+          <w:b w:val="false"/>
+          <w:bCs w:val="false"/>
+          <w:i w:val="false"/>
+          <w:iCs w:val="false"/>
+          <w:strike w:val="false"/>
+          <w:dstrike w:val="false"/>
+          <w:outline w:val="false"/>
+          <w:shadow w:val="false"/>
+          <w:color w:val="000000"/>
+          <w:sz w:val="24"/>
+          <w:szCs w:val="24"/>
+          <w:u w:val="none"/>
+        </w:rPr>
       </w:r>
     </w:p>
     <w:p>
@@ -2992,220 +3297,41 @@
         </w:numPr>
         <w:suppressLineNumbers/>
         <w:bidi w:val="0"/>
-        <w:ind w:left="1077" w:right="0" w:hanging="340"/>
-        <w:jc w:val="left"/>
-        <w:rPr/>
-      </w:pPr>
-      <w:r>
-        <w:rPr>
-          <w:b w:val="false"/>
-          <w:bCs w:val="false"/>
-          <w:i w:val="false"/>
-          <w:iCs w:val="false"/>
-          <w:strike w:val="false"/>
-          <w:dstrike w:val="false"/>
-          <w:outline w:val="false"/>
-          <w:shadow w:val="false"/>
-          <w:color w:val="000000"/>
-          <w:sz w:val="24"/>
-          <w:szCs w:val="24"/>
-          <w:u w:val="none"/>
-        </w:rPr>
-        <w:t>Pruebas de rendimiento</w:t>
+        <w:ind w:left="340" w:right="0" w:hanging="0"/>
+        <w:jc w:val="left"/>
+        <w:rPr/>
+      </w:pPr>
+      <w:r>
+        <w:rPr>
+          <w:b w:val="false"/>
+          <w:bCs w:val="false"/>
+          <w:i w:val="false"/>
+          <w:iCs w:val="false"/>
+          <w:strike w:val="false"/>
+          <w:dstrike w:val="false"/>
+          <w:outline w:val="false"/>
+          <w:shadow w:val="false"/>
+          <w:color w:val="000000"/>
+          <w:sz w:val="24"/>
+          <w:szCs w:val="24"/>
+          <w:u w:val="none"/>
+        </w:rPr>
+        <w:t>ACUERDOS</w:t>
       </w:r>
     </w:p>
     <w:p>
       <w:pPr>
         <w:pStyle w:val="Contenidodelatabla"/>
-        <w:numPr>
-          <w:ilvl w:val="0"/>
-          <w:numId w:val="11"/>
-        </w:numPr>
-        <w:suppressLineNumbers/>
-        <w:bidi w:val="0"/>
-        <w:ind w:left="1077" w:right="0" w:hanging="340"/>
-        <w:jc w:val="left"/>
-        <w:rPr/>
-      </w:pPr>
-      <w:r>
-        <w:rPr>
-          <w:b w:val="false"/>
-          <w:bCs w:val="false"/>
-          <w:i w:val="false"/>
-          <w:iCs w:val="false"/>
-          <w:strike w:val="false"/>
-          <w:dstrike w:val="false"/>
-          <w:outline w:val="false"/>
-          <w:shadow w:val="false"/>
-          <w:color w:val="000000"/>
-          <w:sz w:val="24"/>
-          <w:szCs w:val="24"/>
-          <w:u w:val="none"/>
-        </w:rPr>
-        <w:t>Pruebas de seguridad</w:t>
-      </w:r>
-    </w:p>
-    <w:p>
-      <w:pPr>
-        <w:pStyle w:val="Contenidodelatabla"/>
-        <w:suppressLineNumbers/>
-        <w:bidi w:val="0"/>
-        <w:ind w:right="0" w:hanging="0"/>
-        <w:jc w:val="left"/>
-        <w:rPr>
-          <w:rFonts w:ascii="Liberation Serif" w:hAnsi="Liberation Serif"/>
-          <w:b w:val="false"/>
-          <w:b w:val="false"/>
-          <w:bCs w:val="false"/>
-          <w:i w:val="false"/>
-          <w:i w:val="false"/>
-          <w:iCs w:val="false"/>
-          <w:strike w:val="false"/>
-          <w:dstrike w:val="false"/>
-          <w:outline w:val="false"/>
-          <w:shadow w:val="false"/>
-          <w:color w:val="000000"/>
-          <w:sz w:val="24"/>
-          <w:szCs w:val="24"/>
-          <w:u w:val="none"/>
-        </w:rPr>
-      </w:pPr>
-      <w:r>
-        <w:rPr/>
-      </w:r>
-    </w:p>
-    <w:p>
-      <w:pPr>
-        <w:pStyle w:val="Contenidodelatabla"/>
-        <w:numPr>
-          <w:ilvl w:val="0"/>
-          <w:numId w:val="12"/>
-        </w:numPr>
-        <w:suppressLineNumbers/>
-        <w:bidi w:val="0"/>
-        <w:ind w:left="340" w:right="0" w:hanging="0"/>
-        <w:jc w:val="left"/>
-        <w:rPr/>
-      </w:pPr>
-      <w:r>
-        <w:rPr>
-          <w:b w:val="false"/>
-          <w:bCs w:val="false"/>
-          <w:i w:val="false"/>
-          <w:iCs w:val="false"/>
-          <w:strike w:val="false"/>
-          <w:dstrike w:val="false"/>
-          <w:outline w:val="false"/>
-          <w:shadow w:val="false"/>
-          <w:color w:val="000000"/>
-          <w:sz w:val="24"/>
-          <w:szCs w:val="24"/>
-          <w:u w:val="none"/>
-        </w:rPr>
-        <w:t>REQUERIMIENTOS</w:t>
-      </w:r>
-    </w:p>
-    <w:p>
-      <w:pPr>
-        <w:pStyle w:val="Contenidodelatabla"/>
+        <w:widowControl/>
         <w:numPr>
           <w:ilvl w:val="0"/>
           <w:numId w:val="0"/>
         </w:numPr>
         <w:suppressLineNumbers/>
-        <w:bidi w:val="0"/>
-        <w:ind w:left="2537" w:right="0" w:hanging="0"/>
-        <w:jc w:val="left"/>
-        <w:rPr/>
-      </w:pPr>
-      <w:r>
-        <w:rPr>
-          <w:b w:val="false"/>
-          <w:bCs w:val="false"/>
-          <w:i w:val="false"/>
-          <w:iCs w:val="false"/>
-          <w:strike w:val="false"/>
-          <w:dstrike w:val="false"/>
-          <w:outline w:val="false"/>
-          <w:shadow w:val="false"/>
-          <w:color w:val="000000"/>
-          <w:sz w:val="24"/>
-          <w:szCs w:val="24"/>
-          <w:u w:val="none"/>
-        </w:rPr>
-        <w:t>Se requiere para la ejecución la base de datos dummy con los datos de usuario (nombre de usuario y contraseña), o en su defecto al menos un usuario debidamente registrado en la aplicación.</w:t>
-      </w:r>
-    </w:p>
-    <w:p>
-      <w:pPr>
-        <w:pStyle w:val="Contenidodelatabla"/>
-        <w:suppressLineNumbers/>
-        <w:bidi w:val="0"/>
+        <w:suppressAutoHyphens w:val="true"/>
+        <w:bidi w:val="0"/>
+        <w:spacing w:before="0" w:after="0"/>
         <w:ind w:left="737" w:right="0" w:hanging="0"/>
-        <w:jc w:val="left"/>
-        <w:rPr>
-          <w:rFonts w:ascii="Liberation Serif" w:hAnsi="Liberation Serif"/>
-          <w:b w:val="false"/>
-          <w:b w:val="false"/>
-          <w:bCs w:val="false"/>
-          <w:i w:val="false"/>
-          <w:i w:val="false"/>
-          <w:iCs w:val="false"/>
-          <w:strike w:val="false"/>
-          <w:dstrike w:val="false"/>
-          <w:outline w:val="false"/>
-          <w:shadow w:val="false"/>
-          <w:color w:val="000000"/>
-          <w:sz w:val="24"/>
-          <w:szCs w:val="24"/>
-          <w:u w:val="none"/>
-        </w:rPr>
-      </w:pPr>
-      <w:r>
-        <w:rPr/>
-      </w:r>
-    </w:p>
-    <w:p>
-      <w:pPr>
-        <w:pStyle w:val="Contenidodelatabla"/>
-        <w:numPr>
-          <w:ilvl w:val="0"/>
-          <w:numId w:val="13"/>
-        </w:numPr>
-        <w:suppressLineNumbers/>
-        <w:bidi w:val="0"/>
-        <w:ind w:left="340" w:right="0" w:hanging="0"/>
-        <w:jc w:val="left"/>
-        <w:rPr/>
-      </w:pPr>
-      <w:r>
-        <w:rPr>
-          <w:b w:val="false"/>
-          <w:bCs w:val="false"/>
-          <w:i w:val="false"/>
-          <w:iCs w:val="false"/>
-          <w:strike w:val="false"/>
-          <w:dstrike w:val="false"/>
-          <w:outline w:val="false"/>
-          <w:shadow w:val="false"/>
-          <w:color w:val="000000"/>
-          <w:sz w:val="24"/>
-          <w:szCs w:val="24"/>
-          <w:u w:val="none"/>
-        </w:rPr>
-        <w:t>ACUERDOS</w:t>
-      </w:r>
-    </w:p>
-    <w:p>
-      <w:pPr>
-        <w:pStyle w:val="Contenidodelatabla"/>
-        <w:numPr>
-          <w:ilvl w:val="0"/>
-          <w:numId w:val="0"/>
-        </w:numPr>
-        <w:suppressLineNumbers/>
-        <w:bidi w:val="0"/>
-        <w:ind w:left="1457" w:right="0" w:hanging="0"/>
         <w:jc w:val="left"/>
         <w:rPr/>
       </w:pPr>
@@ -3409,6 +3535,7 @@
       <w:pgNumType w:fmt="decimal"/>
       <w:formProt w:val="false"/>
       <w:textDirection w:val="lrTb"/>
+      <w:docGrid w:type="default" w:linePitch="100" w:charSpace="0"/>
     </w:sectPr>
   </w:body>
 </w:document>
@@ -3428,7 +3555,6 @@
         </w:tabs>
         <w:ind w:left="720" w:hanging="360"/>
       </w:pPr>
-      <w:rPr/>
     </w:lvl>
     <w:lvl w:ilvl="1">
       <w:start w:val="1"/>
@@ -3456,7 +3582,6 @@
         </w:tabs>
         <w:ind w:left="1440" w:hanging="360"/>
       </w:pPr>
-      <w:rPr/>
     </w:lvl>
     <w:lvl w:ilvl="3">
       <w:start w:val="1"/>
@@ -3469,7 +3594,6 @@
         </w:tabs>
         <w:ind w:left="1800" w:hanging="360"/>
       </w:pPr>
-      <w:rPr/>
     </w:lvl>
     <w:lvl w:ilvl="4">
       <w:start w:val="1"/>
@@ -3482,7 +3606,6 @@
         </w:tabs>
         <w:ind w:left="2160" w:hanging="360"/>
       </w:pPr>
-      <w:rPr/>
     </w:lvl>
     <w:lvl w:ilvl="5">
       <w:start w:val="1"/>
@@ -3495,7 +3618,6 @@
         </w:tabs>
         <w:ind w:left="2520" w:hanging="360"/>
       </w:pPr>
-      <w:rPr/>
     </w:lvl>
     <w:lvl w:ilvl="6">
       <w:start w:val="1"/>
@@ -3508,7 +3630,6 @@
         </w:tabs>
         <w:ind w:left="2880" w:hanging="360"/>
       </w:pPr>
-      <w:rPr/>
     </w:lvl>
     <w:lvl w:ilvl="7">
       <w:start w:val="1"/>
@@ -3521,7 +3642,6 @@
         </w:tabs>
         <w:ind w:left="3240" w:hanging="360"/>
       </w:pPr>
-      <w:rPr/>
     </w:lvl>
     <w:lvl w:ilvl="8">
       <w:start w:val="1"/>
@@ -3534,7 +3654,6 @@
         </w:tabs>
         <w:ind w:left="3600" w:hanging="360"/>
       </w:pPr>
-      <w:rPr/>
     </w:lvl>
   </w:abstractNum>
   <w:abstractNum w:abstractNumId="2">
@@ -3549,7 +3668,6 @@
         </w:tabs>
         <w:ind w:left="720" w:hanging="360"/>
       </w:pPr>
-      <w:rPr/>
     </w:lvl>
     <w:lvl w:ilvl="1">
       <w:start w:val="1"/>
@@ -3577,7 +3695,6 @@
         </w:tabs>
         <w:ind w:left="1440" w:hanging="360"/>
       </w:pPr>
-      <w:rPr/>
     </w:lvl>
     <w:lvl w:ilvl="3">
       <w:start w:val="1"/>
@@ -3590,7 +3707,6 @@
         </w:tabs>
         <w:ind w:left="1800" w:hanging="360"/>
       </w:pPr>
-      <w:rPr/>
     </w:lvl>
     <w:lvl w:ilvl="4">
       <w:start w:val="1"/>
@@ -3603,7 +3719,6 @@
         </w:tabs>
         <w:ind w:left="2160" w:hanging="360"/>
       </w:pPr>
-      <w:rPr/>
     </w:lvl>
     <w:lvl w:ilvl="5">
       <w:start w:val="1"/>
@@ -3616,7 +3731,6 @@
         </w:tabs>
         <w:ind w:left="2520" w:hanging="360"/>
       </w:pPr>
-      <w:rPr/>
     </w:lvl>
     <w:lvl w:ilvl="6">
       <w:start w:val="1"/>
@@ -3629,7 +3743,6 @@
         </w:tabs>
         <w:ind w:left="2880" w:hanging="360"/>
       </w:pPr>
-      <w:rPr/>
     </w:lvl>
     <w:lvl w:ilvl="7">
       <w:start w:val="1"/>
@@ -3642,7 +3755,6 @@
         </w:tabs>
         <w:ind w:left="3240" w:hanging="360"/>
       </w:pPr>
-      <w:rPr/>
     </w:lvl>
     <w:lvl w:ilvl="8">
       <w:start w:val="1"/>
@@ -3655,7 +3767,6 @@
         </w:tabs>
         <w:ind w:left="3600" w:hanging="360"/>
       </w:pPr>
-      <w:rPr/>
     </w:lvl>
   </w:abstractNum>
   <w:abstractNum w:abstractNumId="3">
@@ -3670,7 +3781,6 @@
         </w:tabs>
         <w:ind w:left="720" w:hanging="360"/>
       </w:pPr>
-      <w:rPr/>
     </w:lvl>
     <w:lvl w:ilvl="1">
       <w:start w:val="1"/>
@@ -3698,7 +3808,6 @@
         </w:tabs>
         <w:ind w:left="1440" w:hanging="360"/>
       </w:pPr>
-      <w:rPr/>
     </w:lvl>
     <w:lvl w:ilvl="3">
       <w:start w:val="1"/>
@@ -3711,7 +3820,6 @@
         </w:tabs>
         <w:ind w:left="1800" w:hanging="360"/>
       </w:pPr>
-      <w:rPr/>
     </w:lvl>
     <w:lvl w:ilvl="4">
       <w:start w:val="1"/>
@@ -3724,7 +3832,6 @@
         </w:tabs>
         <w:ind w:left="2160" w:hanging="360"/>
       </w:pPr>
-      <w:rPr/>
     </w:lvl>
     <w:lvl w:ilvl="5">
       <w:start w:val="1"/>
@@ -3737,7 +3844,6 @@
         </w:tabs>
         <w:ind w:left="2520" w:hanging="360"/>
       </w:pPr>
-      <w:rPr/>
     </w:lvl>
     <w:lvl w:ilvl="6">
       <w:start w:val="1"/>
@@ -3750,7 +3856,6 @@
         </w:tabs>
         <w:ind w:left="2880" w:hanging="360"/>
       </w:pPr>
-      <w:rPr/>
     </w:lvl>
     <w:lvl w:ilvl="7">
       <w:start w:val="1"/>
@@ -3763,7 +3868,6 @@
         </w:tabs>
         <w:ind w:left="3240" w:hanging="360"/>
       </w:pPr>
-      <w:rPr/>
     </w:lvl>
     <w:lvl w:ilvl="8">
       <w:start w:val="1"/>
@@ -3776,12 +3880,11 @@
         </w:tabs>
         <w:ind w:left="3600" w:hanging="360"/>
       </w:pPr>
-      <w:rPr/>
     </w:lvl>
   </w:abstractNum>
   <w:abstractNum w:abstractNumId="4">
     <w:lvl w:ilvl="0">
-      <w:start w:val="1"/>
+      <w:start w:val="3"/>
       <w:numFmt w:val="decimal"/>
       <w:lvlText w:val="%1."/>
       <w:lvlJc w:val="left"/>
@@ -3791,7 +3894,6 @@
         </w:tabs>
         <w:ind w:left="720" w:hanging="360"/>
       </w:pPr>
-      <w:rPr/>
     </w:lvl>
     <w:lvl w:ilvl="1">
       <w:start w:val="1"/>
@@ -3819,7 +3921,6 @@
         </w:tabs>
         <w:ind w:left="1440" w:hanging="360"/>
       </w:pPr>
-      <w:rPr/>
     </w:lvl>
     <w:lvl w:ilvl="3">
       <w:start w:val="1"/>
@@ -3832,7 +3933,6 @@
         </w:tabs>
         <w:ind w:left="1800" w:hanging="360"/>
       </w:pPr>
-      <w:rPr/>
     </w:lvl>
     <w:lvl w:ilvl="4">
       <w:start w:val="1"/>
@@ -3845,7 +3945,6 @@
         </w:tabs>
         <w:ind w:left="2160" w:hanging="360"/>
       </w:pPr>
-      <w:rPr/>
     </w:lvl>
     <w:lvl w:ilvl="5">
       <w:start w:val="1"/>
@@ -3858,7 +3957,6 @@
         </w:tabs>
         <w:ind w:left="2520" w:hanging="360"/>
       </w:pPr>
-      <w:rPr/>
     </w:lvl>
     <w:lvl w:ilvl="6">
       <w:start w:val="1"/>
@@ -3871,7 +3969,6 @@
         </w:tabs>
         <w:ind w:left="2880" w:hanging="360"/>
       </w:pPr>
-      <w:rPr/>
     </w:lvl>
     <w:lvl w:ilvl="7">
       <w:start w:val="1"/>
@@ -3884,7 +3981,6 @@
         </w:tabs>
         <w:ind w:left="3240" w:hanging="360"/>
       </w:pPr>
-      <w:rPr/>
     </w:lvl>
     <w:lvl w:ilvl="8">
       <w:start w:val="1"/>
@@ -3897,12 +3993,11 @@
         </w:tabs>
         <w:ind w:left="3600" w:hanging="360"/>
       </w:pPr>
-      <w:rPr/>
     </w:lvl>
   </w:abstractNum>
   <w:abstractNum w:abstractNumId="5">
     <w:lvl w:ilvl="0">
-      <w:start w:val="3"/>
+      <w:start w:val="4"/>
       <w:numFmt w:val="decimal"/>
       <w:lvlText w:val="%1."/>
       <w:lvlJc w:val="left"/>
@@ -3912,7 +4007,6 @@
         </w:tabs>
         <w:ind w:left="720" w:hanging="360"/>
       </w:pPr>
-      <w:rPr/>
     </w:lvl>
     <w:lvl w:ilvl="1">
       <w:start w:val="1"/>
@@ -3940,7 +4034,6 @@
         </w:tabs>
         <w:ind w:left="1440" w:hanging="360"/>
       </w:pPr>
-      <w:rPr/>
     </w:lvl>
     <w:lvl w:ilvl="3">
       <w:start w:val="1"/>
@@ -3953,7 +4046,6 @@
         </w:tabs>
         <w:ind w:left="1800" w:hanging="360"/>
       </w:pPr>
-      <w:rPr/>
     </w:lvl>
     <w:lvl w:ilvl="4">
       <w:start w:val="1"/>
@@ -3966,7 +4058,6 @@
         </w:tabs>
         <w:ind w:left="2160" w:hanging="360"/>
       </w:pPr>
-      <w:rPr/>
     </w:lvl>
     <w:lvl w:ilvl="5">
       <w:start w:val="1"/>
@@ -3979,7 +4070,6 @@
         </w:tabs>
         <w:ind w:left="2520" w:hanging="360"/>
       </w:pPr>
-      <w:rPr/>
     </w:lvl>
     <w:lvl w:ilvl="6">
       <w:start w:val="1"/>
@@ -3992,7 +4082,6 @@
         </w:tabs>
         <w:ind w:left="2880" w:hanging="360"/>
       </w:pPr>
-      <w:rPr/>
     </w:lvl>
     <w:lvl w:ilvl="7">
       <w:start w:val="1"/>
@@ -4005,7 +4094,6 @@
         </w:tabs>
         <w:ind w:left="3240" w:hanging="360"/>
       </w:pPr>
-      <w:rPr/>
     </w:lvl>
     <w:lvl w:ilvl="8">
       <w:start w:val="1"/>
@@ -4018,12 +4106,11 @@
         </w:tabs>
         <w:ind w:left="3600" w:hanging="360"/>
       </w:pPr>
-      <w:rPr/>
     </w:lvl>
   </w:abstractNum>
   <w:abstractNum w:abstractNumId="6">
     <w:lvl w:ilvl="0">
-      <w:start w:val="4"/>
+      <w:start w:val="1"/>
       <w:numFmt w:val="decimal"/>
       <w:lvlText w:val="%1."/>
       <w:lvlJc w:val="left"/>
@@ -4033,7 +4120,6 @@
         </w:tabs>
         <w:ind w:left="720" w:hanging="360"/>
       </w:pPr>
-      <w:rPr/>
     </w:lvl>
     <w:lvl w:ilvl="1">
       <w:start w:val="1"/>
@@ -4061,7 +4147,6 @@
         </w:tabs>
         <w:ind w:left="1440" w:hanging="360"/>
       </w:pPr>
-      <w:rPr/>
     </w:lvl>
     <w:lvl w:ilvl="3">
       <w:start w:val="1"/>
@@ -4074,7 +4159,6 @@
         </w:tabs>
         <w:ind w:left="1800" w:hanging="360"/>
       </w:pPr>
-      <w:rPr/>
     </w:lvl>
     <w:lvl w:ilvl="4">
       <w:start w:val="1"/>
@@ -4087,7 +4171,6 @@
         </w:tabs>
         <w:ind w:left="2160" w:hanging="360"/>
       </w:pPr>
-      <w:rPr/>
     </w:lvl>
     <w:lvl w:ilvl="5">
       <w:start w:val="1"/>
@@ -4100,7 +4183,6 @@
         </w:tabs>
         <w:ind w:left="2520" w:hanging="360"/>
       </w:pPr>
-      <w:rPr/>
     </w:lvl>
     <w:lvl w:ilvl="6">
       <w:start w:val="1"/>
@@ -4113,7 +4195,6 @@
         </w:tabs>
         <w:ind w:left="2880" w:hanging="360"/>
       </w:pPr>
-      <w:rPr/>
     </w:lvl>
     <w:lvl w:ilvl="7">
       <w:start w:val="1"/>
@@ -4126,7 +4207,6 @@
         </w:tabs>
         <w:ind w:left="3240" w:hanging="360"/>
       </w:pPr>
-      <w:rPr/>
     </w:lvl>
     <w:lvl w:ilvl="8">
       <w:start w:val="1"/>
@@ -4139,7 +4219,6 @@
         </w:tabs>
         <w:ind w:left="3600" w:hanging="360"/>
       </w:pPr>
-      <w:rPr/>
     </w:lvl>
   </w:abstractNum>
   <w:abstractNum w:abstractNumId="7">
@@ -4154,7 +4233,6 @@
         </w:tabs>
         <w:ind w:left="720" w:hanging="360"/>
       </w:pPr>
-      <w:rPr/>
     </w:lvl>
     <w:lvl w:ilvl="1">
       <w:start w:val="1"/>
@@ -4182,7 +4260,6 @@
         </w:tabs>
         <w:ind w:left="1440" w:hanging="360"/>
       </w:pPr>
-      <w:rPr/>
     </w:lvl>
     <w:lvl w:ilvl="3">
       <w:start w:val="1"/>
@@ -4195,7 +4272,6 @@
         </w:tabs>
         <w:ind w:left="1800" w:hanging="360"/>
       </w:pPr>
-      <w:rPr/>
     </w:lvl>
     <w:lvl w:ilvl="4">
       <w:start w:val="1"/>
@@ -4208,7 +4284,6 @@
         </w:tabs>
         <w:ind w:left="2160" w:hanging="360"/>
       </w:pPr>
-      <w:rPr/>
     </w:lvl>
     <w:lvl w:ilvl="5">
       <w:start w:val="1"/>
@@ -4221,7 +4296,6 @@
         </w:tabs>
         <w:ind w:left="2520" w:hanging="360"/>
       </w:pPr>
-      <w:rPr/>
     </w:lvl>
     <w:lvl w:ilvl="6">
       <w:start w:val="1"/>
@@ -4234,7 +4308,6 @@
         </w:tabs>
         <w:ind w:left="2880" w:hanging="360"/>
       </w:pPr>
-      <w:rPr/>
     </w:lvl>
     <w:lvl w:ilvl="7">
       <w:start w:val="1"/>
@@ -4247,7 +4320,6 @@
         </w:tabs>
         <w:ind w:left="3240" w:hanging="360"/>
       </w:pPr>
-      <w:rPr/>
     </w:lvl>
     <w:lvl w:ilvl="8">
       <w:start w:val="1"/>
@@ -4260,12 +4332,11 @@
         </w:tabs>
         <w:ind w:left="3600" w:hanging="360"/>
       </w:pPr>
-      <w:rPr/>
     </w:lvl>
   </w:abstractNum>
   <w:abstractNum w:abstractNumId="8">
     <w:lvl w:ilvl="0">
-      <w:start w:val="1"/>
+      <w:start w:val="5"/>
       <w:numFmt w:val="decimal"/>
       <w:lvlText w:val="%1."/>
       <w:lvlJc w:val="left"/>
@@ -4275,7 +4346,6 @@
         </w:tabs>
         <w:ind w:left="720" w:hanging="360"/>
       </w:pPr>
-      <w:rPr/>
     </w:lvl>
     <w:lvl w:ilvl="1">
       <w:start w:val="1"/>
@@ -4303,7 +4373,6 @@
         </w:tabs>
         <w:ind w:left="1440" w:hanging="360"/>
       </w:pPr>
-      <w:rPr/>
     </w:lvl>
     <w:lvl w:ilvl="3">
       <w:start w:val="1"/>
@@ -4316,7 +4385,6 @@
         </w:tabs>
         <w:ind w:left="1800" w:hanging="360"/>
       </w:pPr>
-      <w:rPr/>
     </w:lvl>
     <w:lvl w:ilvl="4">
       <w:start w:val="1"/>
@@ -4329,7 +4397,6 @@
         </w:tabs>
         <w:ind w:left="2160" w:hanging="360"/>
       </w:pPr>
-      <w:rPr/>
     </w:lvl>
     <w:lvl w:ilvl="5">
       <w:start w:val="1"/>
@@ -4342,7 +4409,6 @@
         </w:tabs>
         <w:ind w:left="2520" w:hanging="360"/>
       </w:pPr>
-      <w:rPr/>
     </w:lvl>
     <w:lvl w:ilvl="6">
       <w:start w:val="1"/>
@@ -4355,7 +4421,6 @@
         </w:tabs>
         <w:ind w:left="2880" w:hanging="360"/>
       </w:pPr>
-      <w:rPr/>
     </w:lvl>
     <w:lvl w:ilvl="7">
       <w:start w:val="1"/>
@@ -4368,7 +4433,6 @@
         </w:tabs>
         <w:ind w:left="3240" w:hanging="360"/>
       </w:pPr>
-      <w:rPr/>
     </w:lvl>
     <w:lvl w:ilvl="8">
       <w:start w:val="1"/>
@@ -4381,133 +4445,148 @@
         </w:tabs>
         <w:ind w:left="3600" w:hanging="360"/>
       </w:pPr>
-      <w:rPr/>
     </w:lvl>
   </w:abstractNum>
   <w:abstractNum w:abstractNumId="9">
     <w:lvl w:ilvl="0">
       <w:start w:val="1"/>
-      <w:numFmt w:val="decimal"/>
-      <w:lvlText w:val="%1."/>
-      <w:lvlJc w:val="left"/>
-      <w:pPr>
-        <w:tabs>
-          <w:tab w:val="num" w:pos="720"/>
-        </w:tabs>
-        <w:ind w:left="720" w:hanging="360"/>
-      </w:pPr>
-      <w:rPr/>
+      <w:numFmt w:val="bullet"/>
+      <w:lvlText w:val=""/>
+      <w:lvlJc w:val="left"/>
+      <w:pPr>
+        <w:tabs>
+          <w:tab w:val="num" w:pos="700"/>
+        </w:tabs>
+        <w:ind w:left="700" w:hanging="360"/>
+      </w:pPr>
+      <w:rPr>
+        <w:rFonts w:ascii="Symbol" w:hAnsi="Symbol" w:cs="Symbol" w:hint="default"/>
+      </w:rPr>
     </w:lvl>
     <w:lvl w:ilvl="1">
       <w:start w:val="1"/>
       <w:numFmt w:val="bullet"/>
-      <w:lvlText w:val=""/>
-      <w:lvlJc w:val="left"/>
-      <w:pPr>
-        <w:tabs>
-          <w:tab w:val="num" w:pos="1080"/>
-        </w:tabs>
-        <w:ind w:left="1080" w:hanging="360"/>
+      <w:lvlText w:val="◦"/>
+      <w:lvlJc w:val="left"/>
+      <w:pPr>
+        <w:tabs>
+          <w:tab w:val="num" w:pos="1060"/>
+        </w:tabs>
+        <w:ind w:left="1060" w:hanging="360"/>
       </w:pPr>
       <w:rPr>
-        <w:rFonts w:ascii="Wingdings" w:hAnsi="Wingdings" w:cs="Wingdings" w:hint="default"/>
+        <w:rFonts w:ascii="OpenSymbol" w:hAnsi="OpenSymbol" w:cs="OpenSymbol" w:hint="default"/>
       </w:rPr>
     </w:lvl>
     <w:lvl w:ilvl="2">
       <w:start w:val="1"/>
-      <w:numFmt w:val="decimal"/>
-      <w:lvlText w:val="%3."/>
-      <w:lvlJc w:val="left"/>
-      <w:pPr>
-        <w:tabs>
-          <w:tab w:val="num" w:pos="1440"/>
-        </w:tabs>
-        <w:ind w:left="1440" w:hanging="360"/>
-      </w:pPr>
-      <w:rPr/>
+      <w:numFmt w:val="bullet"/>
+      <w:lvlText w:val="▪"/>
+      <w:lvlJc w:val="left"/>
+      <w:pPr>
+        <w:tabs>
+          <w:tab w:val="num" w:pos="1420"/>
+        </w:tabs>
+        <w:ind w:left="1420" w:hanging="360"/>
+      </w:pPr>
+      <w:rPr>
+        <w:rFonts w:ascii="OpenSymbol" w:hAnsi="OpenSymbol" w:cs="OpenSymbol" w:hint="default"/>
+      </w:rPr>
     </w:lvl>
     <w:lvl w:ilvl="3">
       <w:start w:val="1"/>
-      <w:numFmt w:val="decimal"/>
-      <w:lvlText w:val="%4."/>
-      <w:lvlJc w:val="left"/>
-      <w:pPr>
-        <w:tabs>
-          <w:tab w:val="num" w:pos="1800"/>
-        </w:tabs>
-        <w:ind w:left="1800" w:hanging="360"/>
-      </w:pPr>
-      <w:rPr/>
+      <w:numFmt w:val="bullet"/>
+      <w:lvlText w:val=""/>
+      <w:lvlJc w:val="left"/>
+      <w:pPr>
+        <w:tabs>
+          <w:tab w:val="num" w:pos="1780"/>
+        </w:tabs>
+        <w:ind w:left="1780" w:hanging="360"/>
+      </w:pPr>
+      <w:rPr>
+        <w:rFonts w:ascii="Symbol" w:hAnsi="Symbol" w:cs="Symbol" w:hint="default"/>
+      </w:rPr>
     </w:lvl>
     <w:lvl w:ilvl="4">
       <w:start w:val="1"/>
-      <w:numFmt w:val="decimal"/>
-      <w:lvlText w:val="%5."/>
-      <w:lvlJc w:val="left"/>
-      <w:pPr>
-        <w:tabs>
-          <w:tab w:val="num" w:pos="2160"/>
-        </w:tabs>
-        <w:ind w:left="2160" w:hanging="360"/>
-      </w:pPr>
-      <w:rPr/>
+      <w:numFmt w:val="bullet"/>
+      <w:lvlText w:val="◦"/>
+      <w:lvlJc w:val="left"/>
+      <w:pPr>
+        <w:tabs>
+          <w:tab w:val="num" w:pos="2140"/>
+        </w:tabs>
+        <w:ind w:left="2140" w:hanging="360"/>
+      </w:pPr>
+      <w:rPr>
+        <w:rFonts w:ascii="OpenSymbol" w:hAnsi="OpenSymbol" w:cs="OpenSymbol" w:hint="default"/>
+      </w:rPr>
     </w:lvl>
     <w:lvl w:ilvl="5">
       <w:start w:val="1"/>
-      <w:numFmt w:val="decimal"/>
-      <w:lvlText w:val="%6."/>
-      <w:lvlJc w:val="left"/>
-      <w:pPr>
-        <w:tabs>
-          <w:tab w:val="num" w:pos="2520"/>
-        </w:tabs>
-        <w:ind w:left="2520" w:hanging="360"/>
-      </w:pPr>
-      <w:rPr/>
+      <w:numFmt w:val="bullet"/>
+      <w:lvlText w:val="▪"/>
+      <w:lvlJc w:val="left"/>
+      <w:pPr>
+        <w:tabs>
+          <w:tab w:val="num" w:pos="2500"/>
+        </w:tabs>
+        <w:ind w:left="2500" w:hanging="360"/>
+      </w:pPr>
+      <w:rPr>
+        <w:rFonts w:ascii="OpenSymbol" w:hAnsi="OpenSymbol" w:cs="OpenSymbol" w:hint="default"/>
+      </w:rPr>
     </w:lvl>
     <w:lvl w:ilvl="6">
       <w:start w:val="1"/>
-      <w:numFmt w:val="decimal"/>
-      <w:lvlText w:val="%7."/>
-      <w:lvlJc w:val="left"/>
-      <w:pPr>
-        <w:tabs>
-          <w:tab w:val="num" w:pos="2880"/>
-        </w:tabs>
-        <w:ind w:left="2880" w:hanging="360"/>
-      </w:pPr>
-      <w:rPr/>
+      <w:numFmt w:val="bullet"/>
+      <w:lvlText w:val=""/>
+      <w:lvlJc w:val="left"/>
+      <w:pPr>
+        <w:tabs>
+          <w:tab w:val="num" w:pos="2860"/>
+        </w:tabs>
+        <w:ind w:left="2860" w:hanging="360"/>
+      </w:pPr>
+      <w:rPr>
+        <w:rFonts w:ascii="Symbol" w:hAnsi="Symbol" w:cs="Symbol" w:hint="default"/>
+      </w:rPr>
     </w:lvl>
     <w:lvl w:ilvl="7">
       <w:start w:val="1"/>
-      <w:numFmt w:val="decimal"/>
-      <w:lvlText w:val="%8."/>
-      <w:lvlJc w:val="left"/>
-      <w:pPr>
-        <w:tabs>
-          <w:tab w:val="num" w:pos="3240"/>
-        </w:tabs>
-        <w:ind w:left="3240" w:hanging="360"/>
-      </w:pPr>
-      <w:rPr/>
+      <w:numFmt w:val="bullet"/>
+      <w:lvlText w:val="◦"/>
+      <w:lvlJc w:val="left"/>
+      <w:pPr>
+        <w:tabs>
+          <w:tab w:val="num" w:pos="3220"/>
+        </w:tabs>
+        <w:ind w:left="3220" w:hanging="360"/>
+      </w:pPr>
+      <w:rPr>
+        <w:rFonts w:ascii="OpenSymbol" w:hAnsi="OpenSymbol" w:cs="OpenSymbol" w:hint="default"/>
+      </w:rPr>
     </w:lvl>
     <w:lvl w:ilvl="8">
       <w:start w:val="1"/>
-      <w:numFmt w:val="decimal"/>
-      <w:lvlText w:val="%9."/>
-      <w:lvlJc w:val="left"/>
-      <w:pPr>
-        <w:tabs>
-          <w:tab w:val="num" w:pos="3600"/>
-        </w:tabs>
-        <w:ind w:left="3600" w:hanging="360"/>
-      </w:pPr>
-      <w:rPr/>
+      <w:numFmt w:val="bullet"/>
+      <w:lvlText w:val="▪"/>
+      <w:lvlJc w:val="left"/>
+      <w:pPr>
+        <w:tabs>
+          <w:tab w:val="num" w:pos="3580"/>
+        </w:tabs>
+        <w:ind w:left="3580" w:hanging="360"/>
+      </w:pPr>
+      <w:rPr>
+        <w:rFonts w:ascii="OpenSymbol" w:hAnsi="OpenSymbol" w:cs="OpenSymbol" w:hint="default"/>
+      </w:rPr>
     </w:lvl>
   </w:abstractNum>
   <w:abstractNum w:abstractNumId="10">
     <w:lvl w:ilvl="0">
-      <w:start w:val="5"/>
+      <w:start w:val="7"/>
       <w:numFmt w:val="decimal"/>
       <w:lvlText w:val="%1."/>
       <w:lvlJc w:val="left"/>
@@ -4517,12 +4596,11 @@
         </w:tabs>
         <w:ind w:left="720" w:hanging="360"/>
       </w:pPr>
-      <w:rPr/>
     </w:lvl>
     <w:lvl w:ilvl="1">
       <w:start w:val="1"/>
-      <w:numFmt w:val="bullet"/>
-      <w:lvlText w:val=""/>
+      <w:numFmt w:val="decimal"/>
+      <w:lvlText w:val="%2."/>
       <w:lvlJc w:val="left"/>
       <w:pPr>
         <w:tabs>
@@ -4530,9 +4608,6 @@
         </w:tabs>
         <w:ind w:left="1080" w:hanging="360"/>
       </w:pPr>
-      <w:rPr>
-        <w:rFonts w:ascii="Wingdings" w:hAnsi="Wingdings" w:cs="Wingdings" w:hint="default"/>
-      </w:rPr>
     </w:lvl>
     <w:lvl w:ilvl="2">
       <w:start w:val="1"/>
@@ -4545,7 +4620,6 @@
         </w:tabs>
         <w:ind w:left="1440" w:hanging="360"/>
       </w:pPr>
-      <w:rPr/>
     </w:lvl>
     <w:lvl w:ilvl="3">
       <w:start w:val="1"/>
@@ -4558,7 +4632,6 @@
         </w:tabs>
         <w:ind w:left="1800" w:hanging="360"/>
       </w:pPr>
-      <w:rPr/>
     </w:lvl>
     <w:lvl w:ilvl="4">
       <w:start w:val="1"/>
@@ -4571,7 +4644,6 @@
         </w:tabs>
         <w:ind w:left="2160" w:hanging="360"/>
       </w:pPr>
-      <w:rPr/>
     </w:lvl>
     <w:lvl w:ilvl="5">
       <w:start w:val="1"/>
@@ -4584,7 +4656,6 @@
         </w:tabs>
         <w:ind w:left="2520" w:hanging="360"/>
       </w:pPr>
-      <w:rPr/>
     </w:lvl>
     <w:lvl w:ilvl="6">
       <w:start w:val="1"/>
@@ -4597,7 +4668,6 @@
         </w:tabs>
         <w:ind w:left="2880" w:hanging="360"/>
       </w:pPr>
-      <w:rPr/>
     </w:lvl>
     <w:lvl w:ilvl="7">
       <w:start w:val="1"/>
@@ -4610,7 +4680,6 @@
         </w:tabs>
         <w:ind w:left="3240" w:hanging="360"/>
       </w:pPr>
-      <w:rPr/>
     </w:lvl>
     <w:lvl w:ilvl="8">
       <w:start w:val="1"/>
@@ -4623,367 +4692,119 @@
         </w:tabs>
         <w:ind w:left="3600" w:hanging="360"/>
       </w:pPr>
-      <w:rPr/>
     </w:lvl>
   </w:abstractNum>
   <w:abstractNum w:abstractNumId="11">
     <w:lvl w:ilvl="0">
-      <w:start w:val="1"/>
-      <w:numFmt w:val="bullet"/>
-      <w:lvlText w:val=""/>
-      <w:lvlJc w:val="left"/>
-      <w:pPr>
-        <w:tabs>
-          <w:tab w:val="num" w:pos="700"/>
-        </w:tabs>
-        <w:ind w:left="700" w:hanging="360"/>
-      </w:pPr>
-      <w:rPr>
-        <w:rFonts w:ascii="Symbol" w:hAnsi="Symbol" w:cs="Symbol" w:hint="default"/>
-      </w:rPr>
+      <w:start w:val="8"/>
+      <w:numFmt w:val="decimal"/>
+      <w:lvlText w:val="%1."/>
+      <w:lvlJc w:val="left"/>
+      <w:pPr>
+        <w:tabs>
+          <w:tab w:val="num" w:pos="720"/>
+        </w:tabs>
+        <w:ind w:left="720" w:hanging="360"/>
+      </w:pPr>
     </w:lvl>
     <w:lvl w:ilvl="1">
       <w:start w:val="1"/>
-      <w:numFmt w:val="bullet"/>
-      <w:lvlText w:val="◦"/>
-      <w:lvlJc w:val="left"/>
-      <w:pPr>
-        <w:tabs>
-          <w:tab w:val="num" w:pos="1060"/>
-        </w:tabs>
-        <w:ind w:left="1060" w:hanging="360"/>
-      </w:pPr>
-      <w:rPr>
-        <w:rFonts w:ascii="OpenSymbol" w:hAnsi="OpenSymbol" w:cs="OpenSymbol" w:hint="default"/>
-      </w:rPr>
+      <w:numFmt w:val="decimal"/>
+      <w:lvlText w:val="%2."/>
+      <w:lvlJc w:val="left"/>
+      <w:pPr>
+        <w:tabs>
+          <w:tab w:val="num" w:pos="1080"/>
+        </w:tabs>
+        <w:ind w:left="1080" w:hanging="360"/>
+      </w:pPr>
     </w:lvl>
     <w:lvl w:ilvl="2">
       <w:start w:val="1"/>
-      <w:numFmt w:val="bullet"/>
-      <w:lvlText w:val="▪"/>
-      <w:lvlJc w:val="left"/>
-      <w:pPr>
-        <w:tabs>
-          <w:tab w:val="num" w:pos="1420"/>
-        </w:tabs>
-        <w:ind w:left="1420" w:hanging="360"/>
-      </w:pPr>
-      <w:rPr>
-        <w:rFonts w:ascii="OpenSymbol" w:hAnsi="OpenSymbol" w:cs="OpenSymbol" w:hint="default"/>
-      </w:rPr>
+      <w:numFmt w:val="decimal"/>
+      <w:lvlText w:val="%3."/>
+      <w:lvlJc w:val="left"/>
+      <w:pPr>
+        <w:tabs>
+          <w:tab w:val="num" w:pos="1440"/>
+        </w:tabs>
+        <w:ind w:left="1440" w:hanging="360"/>
+      </w:pPr>
     </w:lvl>
     <w:lvl w:ilvl="3">
       <w:start w:val="1"/>
-      <w:numFmt w:val="bullet"/>
-      <w:lvlText w:val=""/>
-      <w:lvlJc w:val="left"/>
-      <w:pPr>
-        <w:tabs>
-          <w:tab w:val="num" w:pos="1780"/>
-        </w:tabs>
-        <w:ind w:left="1780" w:hanging="360"/>
-      </w:pPr>
-      <w:rPr>
-        <w:rFonts w:ascii="Symbol" w:hAnsi="Symbol" w:cs="Symbol" w:hint="default"/>
-      </w:rPr>
+      <w:numFmt w:val="decimal"/>
+      <w:lvlText w:val="%4."/>
+      <w:lvlJc w:val="left"/>
+      <w:pPr>
+        <w:tabs>
+          <w:tab w:val="num" w:pos="1800"/>
+        </w:tabs>
+        <w:ind w:left="1800" w:hanging="360"/>
+      </w:pPr>
     </w:lvl>
     <w:lvl w:ilvl="4">
       <w:start w:val="1"/>
-      <w:numFmt w:val="bullet"/>
-      <w:lvlText w:val="◦"/>
-      <w:lvlJc w:val="left"/>
-      <w:pPr>
-        <w:tabs>
-          <w:tab w:val="num" w:pos="2140"/>
-        </w:tabs>
-        <w:ind w:left="2140" w:hanging="360"/>
-      </w:pPr>
-      <w:rPr>
-        <w:rFonts w:ascii="OpenSymbol" w:hAnsi="OpenSymbol" w:cs="OpenSymbol" w:hint="default"/>
-      </w:rPr>
+      <w:numFmt w:val="decimal"/>
+      <w:lvlText w:val="%5."/>
+      <w:lvlJc w:val="left"/>
+      <w:pPr>
+        <w:tabs>
+          <w:tab w:val="num" w:pos="2160"/>
+        </w:tabs>
+        <w:ind w:left="2160" w:hanging="360"/>
+      </w:pPr>
     </w:lvl>
     <w:lvl w:ilvl="5">
       <w:start w:val="1"/>
-      <w:numFmt w:val="bullet"/>
-      <w:lvlText w:val="▪"/>
-      <w:lvlJc w:val="left"/>
-      <w:pPr>
-        <w:tabs>
-          <w:tab w:val="num" w:pos="2500"/>
-        </w:tabs>
-        <w:ind w:left="2500" w:hanging="360"/>
-      </w:pPr>
-      <w:rPr>
-        <w:rFonts w:ascii="OpenSymbol" w:hAnsi="OpenSymbol" w:cs="OpenSymbol" w:hint="default"/>
-      </w:rPr>
+      <w:numFmt w:val="decimal"/>
+      <w:lvlText w:val="%6."/>
+      <w:lvlJc w:val="left"/>
+      <w:pPr>
+        <w:tabs>
+          <w:tab w:val="num" w:pos="2520"/>
+        </w:tabs>
+        <w:ind w:left="2520" w:hanging="360"/>
+      </w:pPr>
     </w:lvl>
     <w:lvl w:ilvl="6">
       <w:start w:val="1"/>
-      <w:numFmt w:val="bullet"/>
-      <w:lvlText w:val=""/>
-      <w:lvlJc w:val="left"/>
-      <w:pPr>
-        <w:tabs>
-          <w:tab w:val="num" w:pos="2860"/>
-        </w:tabs>
-        <w:ind w:left="2860" w:hanging="360"/>
-      </w:pPr>
-      <w:rPr>
-        <w:rFonts w:ascii="Symbol" w:hAnsi="Symbol" w:cs="Symbol" w:hint="default"/>
-      </w:rPr>
+      <w:numFmt w:val="decimal"/>
+      <w:lvlText w:val="%7."/>
+      <w:lvlJc w:val="left"/>
+      <w:pPr>
+        <w:tabs>
+          <w:tab w:val="num" w:pos="2880"/>
+        </w:tabs>
+        <w:ind w:left="2880" w:hanging="360"/>
+      </w:pPr>
     </w:lvl>
     <w:lvl w:ilvl="7">
       <w:start w:val="1"/>
-      <w:numFmt w:val="bullet"/>
-      <w:lvlText w:val="◦"/>
-      <w:lvlJc w:val="left"/>
-      <w:pPr>
-        <w:tabs>
-          <w:tab w:val="num" w:pos="3220"/>
-        </w:tabs>
-        <w:ind w:left="3220" w:hanging="360"/>
-      </w:pPr>
-      <w:rPr>
-        <w:rFonts w:ascii="OpenSymbol" w:hAnsi="OpenSymbol" w:cs="OpenSymbol" w:hint="default"/>
-      </w:rPr>
+      <w:numFmt w:val="decimal"/>
+      <w:lvlText w:val="%8."/>
+      <w:lvlJc w:val="left"/>
+      <w:pPr>
+        <w:tabs>
+          <w:tab w:val="num" w:pos="3240"/>
+        </w:tabs>
+        <w:ind w:left="3240" w:hanging="360"/>
+      </w:pPr>
     </w:lvl>
     <w:lvl w:ilvl="8">
       <w:start w:val="1"/>
-      <w:numFmt w:val="bullet"/>
-      <w:lvlText w:val="▪"/>
-      <w:lvlJc w:val="left"/>
-      <w:pPr>
-        <w:tabs>
-          <w:tab w:val="num" w:pos="3580"/>
-        </w:tabs>
-        <w:ind w:left="3580" w:hanging="360"/>
-      </w:pPr>
-      <w:rPr>
-        <w:rFonts w:ascii="OpenSymbol" w:hAnsi="OpenSymbol" w:cs="OpenSymbol" w:hint="default"/>
-      </w:rPr>
+      <w:numFmt w:val="decimal"/>
+      <w:lvlText w:val="%9."/>
+      <w:lvlJc w:val="left"/>
+      <w:pPr>
+        <w:tabs>
+          <w:tab w:val="num" w:pos="3600"/>
+        </w:tabs>
+        <w:ind w:left="3600" w:hanging="360"/>
+      </w:pPr>
     </w:lvl>
   </w:abstractNum>
   <w:abstractNum w:abstractNumId="12">
-    <w:lvl w:ilvl="0">
-      <w:start w:val="7"/>
-      <w:numFmt w:val="decimal"/>
-      <w:lvlText w:val="%1."/>
-      <w:lvlJc w:val="left"/>
-      <w:pPr>
-        <w:tabs>
-          <w:tab w:val="num" w:pos="720"/>
-        </w:tabs>
-        <w:ind w:left="720" w:hanging="360"/>
-      </w:pPr>
-    </w:lvl>
-    <w:lvl w:ilvl="1">
-      <w:start w:val="1"/>
-      <w:numFmt w:val="decimal"/>
-      <w:lvlText w:val="%2."/>
-      <w:lvlJc w:val="left"/>
-      <w:pPr>
-        <w:tabs>
-          <w:tab w:val="num" w:pos="1080"/>
-        </w:tabs>
-        <w:ind w:left="1080" w:hanging="360"/>
-      </w:pPr>
-    </w:lvl>
-    <w:lvl w:ilvl="2">
-      <w:start w:val="1"/>
-      <w:numFmt w:val="decimal"/>
-      <w:lvlText w:val="%3."/>
-      <w:lvlJc w:val="left"/>
-      <w:pPr>
-        <w:tabs>
-          <w:tab w:val="num" w:pos="1440"/>
-        </w:tabs>
-        <w:ind w:left="1440" w:hanging="360"/>
-      </w:pPr>
-    </w:lvl>
-    <w:lvl w:ilvl="3">
-      <w:start w:val="1"/>
-      <w:numFmt w:val="decimal"/>
-      <w:lvlText w:val="%4."/>
-      <w:lvlJc w:val="left"/>
-      <w:pPr>
-        <w:tabs>
-          <w:tab w:val="num" w:pos="1800"/>
-        </w:tabs>
-        <w:ind w:left="1800" w:hanging="360"/>
-      </w:pPr>
-    </w:lvl>
-    <w:lvl w:ilvl="4">
-      <w:start w:val="1"/>
-      <w:numFmt w:val="decimal"/>
-      <w:lvlText w:val="%5."/>
-      <w:lvlJc w:val="left"/>
-      <w:pPr>
-        <w:tabs>
-          <w:tab w:val="num" w:pos="2160"/>
-        </w:tabs>
-        <w:ind w:left="2160" w:hanging="360"/>
-      </w:pPr>
-    </w:lvl>
-    <w:lvl w:ilvl="5">
-      <w:start w:val="1"/>
-      <w:numFmt w:val="decimal"/>
-      <w:lvlText w:val="%6."/>
-      <w:lvlJc w:val="left"/>
-      <w:pPr>
-        <w:tabs>
-          <w:tab w:val="num" w:pos="2520"/>
-        </w:tabs>
-        <w:ind w:left="2520" w:hanging="360"/>
-      </w:pPr>
-    </w:lvl>
-    <w:lvl w:ilvl="6">
-      <w:start w:val="1"/>
-      <w:numFmt w:val="decimal"/>
-      <w:lvlText w:val="%7."/>
-      <w:lvlJc w:val="left"/>
-      <w:pPr>
-        <w:tabs>
-          <w:tab w:val="num" w:pos="2880"/>
-        </w:tabs>
-        <w:ind w:left="2880" w:hanging="360"/>
-      </w:pPr>
-    </w:lvl>
-    <w:lvl w:ilvl="7">
-      <w:start w:val="1"/>
-      <w:numFmt w:val="decimal"/>
-      <w:lvlText w:val="%8."/>
-      <w:lvlJc w:val="left"/>
-      <w:pPr>
-        <w:tabs>
-          <w:tab w:val="num" w:pos="3240"/>
-        </w:tabs>
-        <w:ind w:left="3240" w:hanging="360"/>
-      </w:pPr>
-    </w:lvl>
-    <w:lvl w:ilvl="8">
-      <w:start w:val="1"/>
-      <w:numFmt w:val="decimal"/>
-      <w:lvlText w:val="%9."/>
-      <w:lvlJc w:val="left"/>
-      <w:pPr>
-        <w:tabs>
-          <w:tab w:val="num" w:pos="3600"/>
-        </w:tabs>
-        <w:ind w:left="3600" w:hanging="360"/>
-      </w:pPr>
-    </w:lvl>
-  </w:abstractNum>
-  <w:abstractNum w:abstractNumId="13">
-    <w:lvl w:ilvl="0">
-      <w:start w:val="8"/>
-      <w:numFmt w:val="decimal"/>
-      <w:lvlText w:val="%1."/>
-      <w:lvlJc w:val="left"/>
-      <w:pPr>
-        <w:tabs>
-          <w:tab w:val="num" w:pos="720"/>
-        </w:tabs>
-        <w:ind w:left="720" w:hanging="360"/>
-      </w:pPr>
-    </w:lvl>
-    <w:lvl w:ilvl="1">
-      <w:start w:val="1"/>
-      <w:numFmt w:val="decimal"/>
-      <w:lvlText w:val="%2."/>
-      <w:lvlJc w:val="left"/>
-      <w:pPr>
-        <w:tabs>
-          <w:tab w:val="num" w:pos="1080"/>
-        </w:tabs>
-        <w:ind w:left="1080" w:hanging="360"/>
-      </w:pPr>
-    </w:lvl>
-    <w:lvl w:ilvl="2">
-      <w:start w:val="1"/>
-      <w:numFmt w:val="decimal"/>
-      <w:lvlText w:val="%3."/>
-      <w:lvlJc w:val="left"/>
-      <w:pPr>
-        <w:tabs>
-          <w:tab w:val="num" w:pos="1440"/>
-        </w:tabs>
-        <w:ind w:left="1440" w:hanging="360"/>
-      </w:pPr>
-    </w:lvl>
-    <w:lvl w:ilvl="3">
-      <w:start w:val="1"/>
-      <w:numFmt w:val="decimal"/>
-      <w:lvlText w:val="%4."/>
-      <w:lvlJc w:val="left"/>
-      <w:pPr>
-        <w:tabs>
-          <w:tab w:val="num" w:pos="1800"/>
-        </w:tabs>
-        <w:ind w:left="1800" w:hanging="360"/>
-      </w:pPr>
-    </w:lvl>
-    <w:lvl w:ilvl="4">
-      <w:start w:val="1"/>
-      <w:numFmt w:val="decimal"/>
-      <w:lvlText w:val="%5."/>
-      <w:lvlJc w:val="left"/>
-      <w:pPr>
-        <w:tabs>
-          <w:tab w:val="num" w:pos="2160"/>
-        </w:tabs>
-        <w:ind w:left="2160" w:hanging="360"/>
-      </w:pPr>
-    </w:lvl>
-    <w:lvl w:ilvl="5">
-      <w:start w:val="1"/>
-      <w:numFmt w:val="decimal"/>
-      <w:lvlText w:val="%6."/>
-      <w:lvlJc w:val="left"/>
-      <w:pPr>
-        <w:tabs>
-          <w:tab w:val="num" w:pos="2520"/>
-        </w:tabs>
-        <w:ind w:left="2520" w:hanging="360"/>
-      </w:pPr>
-    </w:lvl>
-    <w:lvl w:ilvl="6">
-      <w:start w:val="1"/>
-      <w:numFmt w:val="decimal"/>
-      <w:lvlText w:val="%7."/>
-      <w:lvlJc w:val="left"/>
-      <w:pPr>
-        <w:tabs>
-          <w:tab w:val="num" w:pos="2880"/>
-        </w:tabs>
-        <w:ind w:left="2880" w:hanging="360"/>
-      </w:pPr>
-    </w:lvl>
-    <w:lvl w:ilvl="7">
-      <w:start w:val="1"/>
-      <w:numFmt w:val="decimal"/>
-      <w:lvlText w:val="%8."/>
-      <w:lvlJc w:val="left"/>
-      <w:pPr>
-        <w:tabs>
-          <w:tab w:val="num" w:pos="3240"/>
-        </w:tabs>
-        <w:ind w:left="3240" w:hanging="360"/>
-      </w:pPr>
-    </w:lvl>
-    <w:lvl w:ilvl="8">
-      <w:start w:val="1"/>
-      <w:numFmt w:val="decimal"/>
-      <w:lvlText w:val="%9."/>
-      <w:lvlJc w:val="left"/>
-      <w:pPr>
-        <w:tabs>
-          <w:tab w:val="num" w:pos="3600"/>
-        </w:tabs>
-        <w:ind w:left="3600" w:hanging="360"/>
-      </w:pPr>
-    </w:lvl>
-  </w:abstractNum>
-  <w:abstractNum w:abstractNumId="14">
     <w:lvl w:ilvl="0">
       <w:start w:val="1"/>
       <w:numFmt w:val="none"/>
@@ -5138,12 +4959,6 @@
   <w:num w:numId="12">
     <w:abstractNumId w:val="12"/>
   </w:num>
-  <w:num w:numId="13">
-    <w:abstractNumId w:val="13"/>
-  </w:num>
-  <w:num w:numId="14">
-    <w:abstractNumId w:val="14"/>
-  </w:num>
 </w:numbering>
 </file>
 
@@ -5154,14 +4969,12 @@
       <w:rPr>
         <w:rFonts w:ascii="Liberation Serif" w:hAnsi="Liberation Serif" w:eastAsia="Noto Serif CJK SC" w:cs="Noto Sans Devanagari"/>
         <w:kern w:val="2"/>
-        <w:sz w:val="24"/>
         <w:szCs w:val="24"/>
         <w:lang w:val="es-CO" w:eastAsia="zh-CN" w:bidi="hi-IN"/>
       </w:rPr>
     </w:rPrDefault>
     <w:pPrDefault>
       <w:pPr>
-        <w:widowControl/>
         <w:suppressAutoHyphens w:val="true"/>
       </w:pPr>
     </w:pPrDefault>
@@ -5171,7 +4984,10 @@
     <w:qFormat/>
     <w:pPr>
       <w:widowControl/>
+      <w:suppressAutoHyphens w:val="true"/>
       <w:bidi w:val="0"/>
+      <w:spacing w:before="0" w:after="0"/>
+      <w:jc w:val="left"/>
     </w:pPr>
     <w:rPr>
       <w:rFonts w:ascii="Liberation Serif" w:hAnsi="Liberation Serif" w:eastAsia="Noto Serif CJK SC" w:cs="Noto Sans Devanagari"/>

</xml_diff>

<commit_message>
Se hacen ajustes al plan de pruebas
</commit_message>
<xml_diff>
--- a/Analisis de Riesgos RegresIn.docx
+++ b/Analisis de Riesgos RegresIn.docx
@@ -297,24 +297,7 @@
           <w:szCs w:val="24"/>
           <w:u w:val="none"/>
         </w:rPr>
-        <w:t xml:space="preserve"> </w:t>
-      </w:r>
-      <w:r>
-        <w:rPr>
-          <w:b w:val="false"/>
-          <w:bCs w:val="false"/>
-          <w:i w:val="false"/>
-          <w:iCs w:val="false"/>
-          <w:strike w:val="false"/>
-          <w:dstrike w:val="false"/>
-          <w:outline w:val="false"/>
-          <w:shadow w:val="false"/>
-          <w:color w:val="000000"/>
-          <w:sz w:val="24"/>
-          <w:szCs w:val="24"/>
-          <w:u w:val="none"/>
-        </w:rPr>
-        <w:t xml:space="preserve">que permita hacer el registro, la cual deberá </w:t>
+        <w:t xml:space="preserve"> que permita hacer el registro, la cual deberá </w:t>
       </w:r>
       <w:r>
         <w:rPr>
@@ -442,24 +425,7 @@
           <w:szCs w:val="24"/>
           <w:u w:val="none"/>
         </w:rPr>
-        <w:t xml:space="preserve">La aplicación </w:t>
-      </w:r>
-      <w:r>
-        <w:rPr>
-          <w:b w:val="false"/>
-          <w:bCs w:val="false"/>
-          <w:i w:val="false"/>
-          <w:iCs w:val="false"/>
-          <w:strike w:val="false"/>
-          <w:dstrike w:val="false"/>
-          <w:outline w:val="false"/>
-          <w:shadow w:val="false"/>
-          <w:color w:val="000000"/>
-          <w:sz w:val="24"/>
-          <w:szCs w:val="24"/>
-          <w:u w:val="none"/>
-        </w:rPr>
-        <w:t xml:space="preserve">deberá </w:t>
+        <w:t xml:space="preserve">La aplicación deberá </w:t>
       </w:r>
       <w:r>
         <w:rPr>
@@ -646,24 +612,7 @@
           <w:szCs w:val="24"/>
           <w:u w:val="none"/>
         </w:rPr>
-        <w:t>CA-</w:t>
-      </w:r>
-      <w:r>
-        <w:rPr>
-          <w:b w:val="false"/>
-          <w:bCs w:val="false"/>
-          <w:i w:val="false"/>
-          <w:iCs w:val="false"/>
-          <w:strike w:val="false"/>
-          <w:dstrike w:val="false"/>
-          <w:outline w:val="false"/>
-          <w:shadow w:val="false"/>
-          <w:color w:val="000000"/>
-          <w:sz w:val="24"/>
-          <w:szCs w:val="24"/>
-          <w:u w:val="none"/>
-        </w:rPr>
-        <w:t>3</w:t>
+        <w:t>CA-3</w:t>
       </w:r>
     </w:p>
     <w:p>
@@ -849,7 +798,7 @@
     </w:p>
     <w:tbl>
       <w:tblPr>
-        <w:tblW w:w="8279" w:type="dxa"/>
+        <w:tblW w:w="8559" w:type="dxa"/>
         <w:jc w:val="left"/>
         <w:tblInd w:w="381" w:type="dxa"/>
         <w:tblCellMar>
@@ -864,7 +813,7 @@
         <w:gridCol w:w="1385"/>
         <w:gridCol w:w="939"/>
         <w:gridCol w:w="966"/>
-        <w:gridCol w:w="1358"/>
+        <w:gridCol w:w="1638"/>
       </w:tblGrid>
       <w:tr>
         <w:trPr/>
@@ -1160,7 +1109,7 @@
         </w:tc>
         <w:tc>
           <w:tcPr>
-            <w:tcW w:w="1358" w:type="dxa"/>
+            <w:tcW w:w="1638" w:type="dxa"/>
             <w:tcBorders>
               <w:top w:val="single" w:sz="4" w:space="0" w:color="000000"/>
               <w:left w:val="single" w:sz="4" w:space="0" w:color="000000"/>
@@ -1230,7 +1179,7 @@
                 <w:numId w:val="0"/>
               </w:numPr>
               <w:bidi w:val="0"/>
-              <w:ind w:hanging="0"/>
+              <w:ind w:left="0" w:hanging="0"/>
               <w:jc w:val="left"/>
               <w:rPr>
                 <w:rFonts w:ascii="Liberation Serif" w:hAnsi="Liberation Serif"/>
@@ -1501,7 +1450,7 @@
         </w:tc>
         <w:tc>
           <w:tcPr>
-            <w:tcW w:w="1358" w:type="dxa"/>
+            <w:tcW w:w="1638" w:type="dxa"/>
             <w:tcBorders>
               <w:left w:val="single" w:sz="4" w:space="0" w:color="000000"/>
               <w:bottom w:val="single" w:sz="4" w:space="0" w:color="000000"/>
@@ -1515,7 +1464,7 @@
               <w:bidi w:val="0"/>
               <w:jc w:val="center"/>
               <w:rPr>
-                <w:rFonts w:ascii="Liberation Serif" w:hAnsi="Liberation Serif"/>
+                <w:rFonts w:ascii="Liberation Serif" w:hAnsi="Liberation Serif" w:eastAsia="Noto Serif CJK SC" w:cs="Noto Sans Devanagari"/>
                 <w:b w:val="false"/>
                 <w:b w:val="false"/>
                 <w:bCs w:val="false"/>
@@ -1527,13 +1476,16 @@
                 <w:outline w:val="false"/>
                 <w:shadow w:val="false"/>
                 <w:color w:val="000000"/>
+                <w:kern w:val="2"/>
                 <w:sz w:val="24"/>
                 <w:szCs w:val="24"/>
                 <w:u w:val="none"/>
+                <w:lang w:val="es-CO" w:eastAsia="zh-CN" w:bidi="hi-IN"/>
               </w:rPr>
             </w:pPr>
             <w:r>
               <w:rPr>
+                <w:rFonts w:eastAsia="Noto Serif CJK SC" w:cs="Noto Sans Devanagari"/>
                 <w:b w:val="false"/>
                 <w:bCs w:val="false"/>
                 <w:i w:val="false"/>
@@ -1543,11 +1495,13 @@
                 <w:outline w:val="false"/>
                 <w:shadow w:val="false"/>
                 <w:color w:val="000000"/>
+                <w:kern w:val="2"/>
                 <w:sz w:val="24"/>
                 <w:szCs w:val="24"/>
                 <w:u w:val="none"/>
+                <w:lang w:val="es-CO" w:eastAsia="zh-CN" w:bidi="hi-IN"/>
               </w:rPr>
-              <w:t>Manual</w:t>
+              <w:t>Automatizado</w:t>
             </w:r>
           </w:p>
         </w:tc>
@@ -1570,7 +1524,7 @@
                 <w:numId w:val="0"/>
               </w:numPr>
               <w:bidi w:val="0"/>
-              <w:ind w:hanging="0"/>
+              <w:ind w:left="0" w:hanging="0"/>
               <w:jc w:val="left"/>
               <w:rPr>
                 <w:rFonts w:ascii="Liberation Serif" w:hAnsi="Liberation Serif"/>
@@ -1824,7 +1778,7 @@
         </w:tc>
         <w:tc>
           <w:tcPr>
-            <w:tcW w:w="1358" w:type="dxa"/>
+            <w:tcW w:w="1638" w:type="dxa"/>
             <w:tcBorders>
               <w:left w:val="single" w:sz="4" w:space="0" w:color="000000"/>
               <w:bottom w:val="single" w:sz="4" w:space="0" w:color="000000"/>
@@ -1857,6 +1811,7 @@
             </w:pPr>
             <w:r>
               <w:rPr>
+                <w:rFonts w:eastAsia="Noto Serif CJK SC" w:cs="Noto Sans Devanagari"/>
                 <w:b w:val="false"/>
                 <w:bCs w:val="false"/>
                 <w:i w:val="false"/>
@@ -1866,11 +1821,13 @@
                 <w:outline w:val="false"/>
                 <w:shadow w:val="false"/>
                 <w:color w:val="000000"/>
+                <w:kern w:val="2"/>
                 <w:sz w:val="24"/>
                 <w:szCs w:val="24"/>
                 <w:u w:val="none"/>
+                <w:lang w:val="es-CO" w:eastAsia="zh-CN" w:bidi="hi-IN"/>
               </w:rPr>
-              <w:t>Manual</w:t>
+              <w:t>Automatizado</w:t>
             </w:r>
           </w:p>
         </w:tc>
@@ -1893,7 +1850,7 @@
                 <w:numId w:val="0"/>
               </w:numPr>
               <w:bidi w:val="0"/>
-              <w:ind w:hanging="0"/>
+              <w:ind w:left="0" w:hanging="0"/>
               <w:jc w:val="left"/>
               <w:rPr>
                 <w:rFonts w:ascii="Liberation Serif" w:hAnsi="Liberation Serif"/>
@@ -2090,7 +2047,7 @@
         </w:tc>
         <w:tc>
           <w:tcPr>
-            <w:tcW w:w="1358" w:type="dxa"/>
+            <w:tcW w:w="1638" w:type="dxa"/>
             <w:tcBorders>
               <w:left w:val="single" w:sz="4" w:space="0" w:color="000000"/>
               <w:bottom w:val="single" w:sz="4" w:space="0" w:color="000000"/>
@@ -2123,6 +2080,7 @@
             </w:pPr>
             <w:r>
               <w:rPr>
+                <w:rFonts w:eastAsia="Noto Serif CJK SC" w:cs="Noto Sans Devanagari"/>
                 <w:b w:val="false"/>
                 <w:bCs w:val="false"/>
                 <w:i w:val="false"/>
@@ -2132,11 +2090,13 @@
                 <w:outline w:val="false"/>
                 <w:shadow w:val="false"/>
                 <w:color w:val="000000"/>
+                <w:kern w:val="2"/>
                 <w:sz w:val="24"/>
                 <w:szCs w:val="24"/>
                 <w:u w:val="none"/>
+                <w:lang w:val="es-CO" w:eastAsia="zh-CN" w:bidi="hi-IN"/>
               </w:rPr>
-              <w:t>Manual</w:t>
+              <w:t>Automatizado</w:t>
             </w:r>
           </w:p>
         </w:tc>
@@ -2355,24 +2315,7 @@
           <w:szCs w:val="24"/>
           <w:u w:val="none"/>
         </w:rPr>
-        <w:t>CA-</w:t>
-      </w:r>
-      <w:r>
-        <w:rPr>
-          <w:b w:val="false"/>
-          <w:bCs w:val="false"/>
-          <w:i w:val="false"/>
-          <w:iCs w:val="false"/>
-          <w:strike w:val="false"/>
-          <w:dstrike w:val="false"/>
-          <w:outline w:val="false"/>
-          <w:shadow w:val="false"/>
-          <w:color w:val="000000"/>
-          <w:sz w:val="24"/>
-          <w:szCs w:val="24"/>
-          <w:u w:val="none"/>
-        </w:rPr>
-        <w:t>2</w:t>
+        <w:t>CA-2</w:t>
       </w:r>
     </w:p>
     <w:p>
@@ -2593,24 +2536,7 @@
           <w:szCs w:val="24"/>
           <w:u w:val="none"/>
         </w:rPr>
-        <w:t>CA-</w:t>
-      </w:r>
-      <w:r>
-        <w:rPr>
-          <w:b w:val="false"/>
-          <w:bCs w:val="false"/>
-          <w:i w:val="false"/>
-          <w:iCs w:val="false"/>
-          <w:strike w:val="false"/>
-          <w:dstrike w:val="false"/>
-          <w:outline w:val="false"/>
-          <w:shadow w:val="false"/>
-          <w:color w:val="000000"/>
-          <w:sz w:val="24"/>
-          <w:szCs w:val="24"/>
-          <w:u w:val="none"/>
-        </w:rPr>
-        <w:t>3</w:t>
+        <w:t>CA-3</w:t>
       </w:r>
     </w:p>
     <w:p>
@@ -2644,24 +2570,7 @@
           <w:szCs w:val="24"/>
           <w:u w:val="none"/>
         </w:rPr>
-        <w:t>S</w:t>
-      </w:r>
-      <w:r>
-        <w:rPr>
-          <w:b w:val="false"/>
-          <w:bCs w:val="false"/>
-          <w:i w:val="false"/>
-          <w:iCs w:val="false"/>
-          <w:strike w:val="false"/>
-          <w:dstrike w:val="false"/>
-          <w:outline w:val="false"/>
-          <w:shadow w:val="false"/>
-          <w:color w:val="000000"/>
-          <w:sz w:val="24"/>
-          <w:szCs w:val="24"/>
-          <w:u w:val="none"/>
-        </w:rPr>
-        <w:t xml:space="preserve">e debe verificar que la aplicación </w:t>
+        <w:t xml:space="preserve">Se debe verificar que la aplicación </w:t>
       </w:r>
       <w:r>
         <w:rPr>
@@ -3545,7 +3454,7 @@
 <w:numbering xmlns:w="http://schemas.openxmlformats.org/wordprocessingml/2006/main" xmlns:o="urn:schemas-microsoft-com:office:office" xmlns:r="http://schemas.openxmlformats.org/officeDocument/2006/relationships" xmlns:v="urn:schemas-microsoft-com:vml">
   <w:abstractNum w:abstractNumId="1">
     <w:lvl w:ilvl="0">
-      <w:start w:val="4"/>
+      <w:start w:val="1"/>
       <w:numFmt w:val="decimal"/>
       <w:lvlText w:val="%1."/>
       <w:lvlJc w:val="left"/>
@@ -4969,6 +4878,7 @@
       <w:rPr>
         <w:rFonts w:ascii="Liberation Serif" w:hAnsi="Liberation Serif" w:eastAsia="Noto Serif CJK SC" w:cs="Noto Sans Devanagari"/>
         <w:kern w:val="2"/>
+        <w:sz w:val="20"/>
         <w:szCs w:val="24"/>
         <w:lang w:val="es-CO" w:eastAsia="zh-CN" w:bidi="hi-IN"/>
       </w:rPr>

</xml_diff>